<commit_message>
Pequeños cambios de formato
</commit_message>
<xml_diff>
--- a/TG3.arodriguezg.docx
+++ b/TG3.arodriguezg.docx
@@ -1,6 +1,6 @@
 
 <file path=word/document.xml><?xml version="1.0" encoding="utf-8"?>
-<w:document xmlns:wpc="http://schemas.microsoft.com/office/word/2010/wordprocessingCanvas" xmlns:mc="http://schemas.openxmlformats.org/markup-compatibility/2006" xmlns:o="urn:schemas-microsoft-com:office:office" xmlns:r="http://schemas.openxmlformats.org/officeDocument/2006/relationships" xmlns:m="http://schemas.openxmlformats.org/officeDocument/2006/math" xmlns:v="urn:schemas-microsoft-com:vml" xmlns:wp14="http://schemas.microsoft.com/office/word/2010/wordprocessingDrawing" xmlns:wp="http://schemas.openxmlformats.org/drawingml/2006/wordprocessingDrawing" xmlns:w10="urn:schemas-microsoft-com:office:word" xmlns:w="http://schemas.openxmlformats.org/wordprocessingml/2006/main" xmlns:w14="http://schemas.microsoft.com/office/word/2010/wordml" xmlns:wpg="http://schemas.microsoft.com/office/word/2010/wordprocessingGroup" xmlns:wpi="http://schemas.microsoft.com/office/word/2010/wordprocessingInk" xmlns:wne="http://schemas.microsoft.com/office/word/2006/wordml" xmlns:wps="http://schemas.microsoft.com/office/word/2010/wordprocessingShape" mc:Ignorable="w14 wp14">
+<w:document xmlns:wpc="http://schemas.microsoft.com/office/word/2010/wordprocessingCanvas" xmlns:cx="http://schemas.microsoft.com/office/drawing/2014/chartex" xmlns:cx1="http://schemas.microsoft.com/office/drawing/2015/9/8/chartex" xmlns:cx2="http://schemas.microsoft.com/office/drawing/2015/10/21/chartex" xmlns:cx3="http://schemas.microsoft.com/office/drawing/2016/5/9/chartex" xmlns:cx4="http://schemas.microsoft.com/office/drawing/2016/5/10/chartex" xmlns:cx5="http://schemas.microsoft.com/office/drawing/2016/5/11/chartex" xmlns:mc="http://schemas.openxmlformats.org/markup-compatibility/2006" xmlns:o="urn:schemas-microsoft-com:office:office" xmlns:r="http://schemas.openxmlformats.org/officeDocument/2006/relationships" xmlns:m="http://schemas.openxmlformats.org/officeDocument/2006/math" xmlns:v="urn:schemas-microsoft-com:vml" xmlns:wp14="http://schemas.microsoft.com/office/word/2010/wordprocessingDrawing" xmlns:wp="http://schemas.openxmlformats.org/drawingml/2006/wordprocessingDrawing" xmlns:w10="urn:schemas-microsoft-com:office:word" xmlns:w="http://schemas.openxmlformats.org/wordprocessingml/2006/main" xmlns:w14="http://schemas.microsoft.com/office/word/2010/wordml" xmlns:w15="http://schemas.microsoft.com/office/word/2012/wordml" xmlns:w16se="http://schemas.microsoft.com/office/word/2015/wordml/symex" xmlns:wpg="http://schemas.microsoft.com/office/word/2010/wordprocessingGroup" xmlns:wpi="http://schemas.microsoft.com/office/word/2010/wordprocessingInk" xmlns:wne="http://schemas.microsoft.com/office/word/2006/wordml" xmlns:wps="http://schemas.microsoft.com/office/word/2010/wordprocessingShape" mc:Ignorable="w14 w15 w16se wp14">
   <w:body>
     <w:sdt>
       <w:sdtPr>
@@ -21,7 +21,7 @@
       <w:sdtContent>
         <w:p>
           <w:pPr>
-            <w:pStyle w:val="TtulodeTDC"/>
+            <w:pStyle w:val="TtuloTDC"/>
           </w:pPr>
           <w:r>
             <w:t>Contenido</w:t>
@@ -629,11 +629,9 @@
       <w:r>
         <w:t xml:space="preserve"> de un prototipo utilizando </w:t>
       </w:r>
-      <w:proofErr w:type="spellStart"/>
       <w:r>
         <w:t>SketchUP</w:t>
       </w:r>
-      <w:proofErr w:type="spellEnd"/>
       <w:r>
         <w:t xml:space="preserve"> </w:t>
       </w:r>
@@ -697,7 +695,7 @@
                     <pic:cNvPicPr/>
                   </pic:nvPicPr>
                   <pic:blipFill>
-                    <a:blip r:embed="rId9"/>
+                    <a:blip r:embed="rId8"/>
                     <a:stretch>
                       <a:fillRect/>
                     </a:stretch>
@@ -755,7 +753,7 @@
                     <pic:cNvPicPr/>
                   </pic:nvPicPr>
                   <pic:blipFill>
-                    <a:blip r:embed="rId10"/>
+                    <a:blip r:embed="rId9"/>
                     <a:stretch>
                       <a:fillRect/>
                     </a:stretch>
@@ -869,7 +867,7 @@
                     <pic:cNvPicPr/>
                   </pic:nvPicPr>
                   <pic:blipFill>
-                    <a:blip r:embed="rId11"/>
+                    <a:blip r:embed="rId10"/>
                     <a:stretch>
                       <a:fillRect/>
                     </a:stretch>
@@ -937,7 +935,7 @@
                     <pic:cNvPicPr/>
                   </pic:nvPicPr>
                   <pic:blipFill>
-                    <a:blip r:embed="rId12"/>
+                    <a:blip r:embed="rId11"/>
                     <a:stretch>
                       <a:fillRect/>
                     </a:stretch>
@@ -1015,7 +1013,7 @@
                     <pic:cNvPicPr/>
                   </pic:nvPicPr>
                   <pic:blipFill>
-                    <a:blip r:embed="rId13"/>
+                    <a:blip r:embed="rId12"/>
                     <a:stretch>
                       <a:fillRect/>
                     </a:stretch>
@@ -1078,7 +1076,7 @@
                     <pic:cNvPicPr/>
                   </pic:nvPicPr>
                   <pic:blipFill>
-                    <a:blip r:embed="rId14"/>
+                    <a:blip r:embed="rId13"/>
                     <a:stretch>
                       <a:fillRect/>
                     </a:stretch>
@@ -1140,7 +1138,7 @@
                     <pic:cNvPicPr/>
                   </pic:nvPicPr>
                   <pic:blipFill>
-                    <a:blip r:embed="rId15"/>
+                    <a:blip r:embed="rId14"/>
                     <a:stretch>
                       <a:fillRect/>
                     </a:stretch>
@@ -1204,7 +1202,7 @@
                     <pic:cNvPicPr/>
                   </pic:nvPicPr>
                   <pic:blipFill>
-                    <a:blip r:embed="rId16"/>
+                    <a:blip r:embed="rId15"/>
                     <a:stretch>
                       <a:fillRect/>
                     </a:stretch>
@@ -1279,7 +1277,13 @@
         <w:t>hemos utilizado</w:t>
       </w:r>
       <w:r>
-        <w:t xml:space="preserve"> otro diseño igual en otra pant</w:t>
+        <w:t xml:space="preserve"> </w:t>
+      </w:r>
+      <w:r>
+        <w:t>un diseño base a modo de plantilla e</w:t>
+      </w:r>
+      <w:r>
+        <w:t>n otra pant</w:t>
       </w:r>
       <w:r>
         <w:t>a</w:t>
@@ -1301,27 +1305,6 @@
         <w:ind w:left="1134"/>
       </w:pPr>
       <w:r>
-        <w:t xml:space="preserve">Cuando tuvimos el software en Linux, probamos a realizar las mismas acciones, evidenciando la falta de hardware del ordenador donde lo hicimos en </w:t>
-      </w:r>
-      <w:proofErr w:type="spellStart"/>
-      <w:r>
-        <w:t>linux</w:t>
-      </w:r>
-      <w:proofErr w:type="spellEnd"/>
-      <w:r>
-        <w:t>.</w:t>
-      </w:r>
-    </w:p>
-    <w:p>
-      <w:pPr>
-        <w:pStyle w:val="Prrafodelista"/>
-        <w:numPr>
-          <w:ilvl w:val="1"/>
-          <w:numId w:val="6"/>
-        </w:numPr>
-        <w:ind w:left="1134"/>
-      </w:pPr>
-      <w:r>
         <w:t xml:space="preserve">Iniciamos con modelos </w:t>
       </w:r>
       <w:r>
@@ -1366,21 +1349,16 @@
     </w:p>
     <w:p>
       <w:r>
-        <w:t xml:space="preserve">Se empezó con la descarga del software de la </w:t>
+        <w:t>Descargamos el</w:t>
+      </w:r>
+      <w:r>
+        <w:t xml:space="preserve"> software de la </w:t>
       </w:r>
       <w:r>
         <w:t>página</w:t>
       </w:r>
       <w:r>
-        <w:t xml:space="preserve"> oficial de </w:t>
-      </w:r>
-      <w:proofErr w:type="spellStart"/>
-      <w:r>
-        <w:t>SketchUp</w:t>
-      </w:r>
-      <w:proofErr w:type="spellEnd"/>
-      <w:r>
-        <w:t xml:space="preserve"> (</w:t>
+        <w:t xml:space="preserve"> oficial de SketchUp (</w:t>
       </w:r>
       <w:r>
         <w:rPr>
@@ -1389,18 +1367,16 @@
         <w:t>https://www.sketchup.com/es/download</w:t>
       </w:r>
       <w:r>
-        <w:t>), rellenando un pequeño formulario de registro totalmente gratuito.</w:t>
-      </w:r>
-    </w:p>
-    <w:p>
-      <w:r>
-        <w:t>Seguidamente se ha procedido a la instalación del software</w:t>
-      </w:r>
-      <w:r>
-        <w:t>, es muy sencillo, tiene instalador guiado muy simple</w:t>
-      </w:r>
-      <w:r>
-        <w:t>, donde solo tendremos que elegir la ruta de nuestro disco duro donde queremos que haga la instalación</w:t>
+        <w:t xml:space="preserve">), </w:t>
+      </w:r>
+      <w:r>
+        <w:t>tras cumplimentar el</w:t>
+      </w:r>
+      <w:r>
+        <w:t xml:space="preserve"> formulario de registr</w:t>
+      </w:r>
+      <w:r>
+        <w:t>o</w:t>
       </w:r>
       <w:r>
         <w:t>.</w:t>
@@ -1408,123 +1384,263 @@
     </w:p>
     <w:p>
       <w:r>
-        <w:t xml:space="preserve">AL concluir la instalación en nuestro escritorio tendremos 3 nuevos accesos directos: </w:t>
-      </w:r>
-      <w:proofErr w:type="spellStart"/>
+        <w:t>El instalador está orientado a un público general, sin grandes conocimientos de informática</w:t>
+      </w:r>
+      <w:r>
+        <w:t xml:space="preserve">, </w:t>
+      </w:r>
+      <w:r>
+        <w:t>de tal forma que solo interactuaremos para indicar</w:t>
+      </w:r>
+      <w:r>
+        <w:t xml:space="preserve"> la ruta donde queremos que haga la instalación</w:t>
+      </w:r>
+      <w:r>
+        <w:t>.</w:t>
+      </w:r>
+    </w:p>
+    <w:p>
+      <w:r>
+        <w:t xml:space="preserve">La instalación crea </w:t>
+      </w:r>
+      <w:r>
+        <w:t xml:space="preserve">3 nuevos accesos directos: </w:t>
+      </w:r>
+    </w:p>
+    <w:p>
+      <w:pPr>
+        <w:pStyle w:val="Prrafodelista"/>
+        <w:numPr>
+          <w:ilvl w:val="0"/>
+          <w:numId w:val="8"/>
+        </w:numPr>
+      </w:pPr>
       <w:r>
         <w:rPr>
           <w:b/>
         </w:rPr>
-        <w:t>Sketchup</w:t>
-      </w:r>
-      <w:proofErr w:type="spellEnd"/>
+        <w:t>Sketchup 2017.exe</w:t>
+      </w:r>
+      <w:r>
+        <w:t>, que es la que ejecutaremos.</w:t>
+      </w:r>
+    </w:p>
+    <w:p>
+      <w:pPr>
+        <w:pStyle w:val="Prrafodelista"/>
+        <w:numPr>
+          <w:ilvl w:val="0"/>
+          <w:numId w:val="8"/>
+        </w:numPr>
+      </w:pPr>
       <w:r>
         <w:rPr>
           <w:b/>
         </w:rPr>
-        <w:t xml:space="preserve"> 2017.exe – </w:t>
-      </w:r>
-      <w:proofErr w:type="spellStart"/>
+        <w:t>Layout 2017.exe</w:t>
+      </w:r>
+    </w:p>
+    <w:p>
+      <w:pPr>
+        <w:pStyle w:val="Prrafodelista"/>
+        <w:numPr>
+          <w:ilvl w:val="0"/>
+          <w:numId w:val="8"/>
+        </w:numPr>
+      </w:pPr>
       <w:r>
         <w:rPr>
           <w:b/>
         </w:rPr>
-        <w:t>Layout</w:t>
-      </w:r>
-      <w:proofErr w:type="spellEnd"/>
+        <w:t>Style Builder 2017</w:t>
+      </w:r>
+      <w:r>
+        <w:t xml:space="preserve">. </w:t>
+      </w:r>
+    </w:p>
+    <w:p>
+      <w:pPr>
+        <w:spacing w:before="240"/>
+      </w:pPr>
+      <w:r>
+        <w:t xml:space="preserve">Al iniciar la aplicación, la primera ventana que nos muestra es para definir la plantilla con la que vamos a trabajar, </w:t>
+      </w:r>
+      <w:r>
+        <w:t xml:space="preserve">en nuestro caso elegiremos </w:t>
+      </w:r>
       <w:r>
         <w:rPr>
           <w:b/>
         </w:rPr>
-        <w:t xml:space="preserve"> 2017.exe – Style </w:t>
-      </w:r>
-      <w:proofErr w:type="spellStart"/>
+        <w:t xml:space="preserve">Plantilla </w:t>
+      </w:r>
       <w:r>
         <w:rPr>
           <w:b/>
         </w:rPr>
-        <w:t>Builder</w:t>
-      </w:r>
-      <w:proofErr w:type="spellEnd"/>
+        <w:t>simple en metros</w:t>
+      </w:r>
+      <w:r>
+        <w:t>.</w:t>
+      </w:r>
+    </w:p>
+    <w:p>
+      <w:pPr>
+        <w:spacing w:before="240"/>
+        <w:ind w:left="708"/>
+      </w:pPr>
       <w:r>
         <w:rPr>
+          <w:noProof/>
+          <w:lang w:eastAsia="es-ES"/>
+        </w:rPr>
+        <w:drawing>
+          <wp:inline distT="0" distB="0" distL="0" distR="0" wp14:anchorId="26FAFC17" wp14:editId="0D072265">
+            <wp:extent cx="5210175" cy="685800"/>
+            <wp:effectExtent l="0" t="0" r="9525" b="0"/>
+            <wp:docPr id="11" name="Imagen 11"/>
+            <wp:cNvGraphicFramePr>
+              <a:graphicFrameLocks xmlns:a="http://schemas.openxmlformats.org/drawingml/2006/main" noChangeAspect="1"/>
+            </wp:cNvGraphicFramePr>
+            <a:graphic xmlns:a="http://schemas.openxmlformats.org/drawingml/2006/main">
+              <a:graphicData uri="http://schemas.openxmlformats.org/drawingml/2006/picture">
+                <pic:pic xmlns:pic="http://schemas.openxmlformats.org/drawingml/2006/picture">
+                  <pic:nvPicPr>
+                    <pic:cNvPr id="1" name=""/>
+                    <pic:cNvPicPr/>
+                  </pic:nvPicPr>
+                  <pic:blipFill>
+                    <a:blip r:embed="rId16"/>
+                    <a:stretch>
+                      <a:fillRect/>
+                    </a:stretch>
+                  </pic:blipFill>
+                  <pic:spPr>
+                    <a:xfrm>
+                      <a:off x="0" y="0"/>
+                      <a:ext cx="5210175" cy="685800"/>
+                    </a:xfrm>
+                    <a:prstGeom prst="rect">
+                      <a:avLst/>
+                    </a:prstGeom>
+                  </pic:spPr>
+                </pic:pic>
+              </a:graphicData>
+            </a:graphic>
+          </wp:inline>
+        </w:drawing>
+      </w:r>
+    </w:p>
+    <w:p>
+      <w:r>
+        <w:t xml:space="preserve">El último paso, dado que </w:t>
+      </w:r>
+      <w:r>
+        <w:t xml:space="preserve">SketchUp no </w:t>
+      </w:r>
+      <w:r>
+        <w:t xml:space="preserve">incorpora </w:t>
+      </w:r>
+      <w:r>
+        <w:t>de forma nativa la</w:t>
+      </w:r>
+      <w:r>
+        <w:t xml:space="preserve"> extensión STL</w:t>
+      </w:r>
+      <w:r>
+        <w:t xml:space="preserve">, debemos instalar </w:t>
+      </w:r>
+      <w:r>
+        <w:t xml:space="preserve">un plug-in desde el propio programa. En el menú </w:t>
+      </w:r>
+    </w:p>
+    <w:p>
+      <w:pPr>
+        <w:ind w:left="1416"/>
+      </w:pPr>
+      <w:r>
+        <w:rPr>
+          <w:i/>
+        </w:rPr>
+        <w:t>Ventana – Extensiones WareHouse</w:t>
+      </w:r>
+      <w:r>
+        <w:t xml:space="preserve">, </w:t>
+      </w:r>
+    </w:p>
+    <w:p>
+      <w:r>
+        <w:t>A través del cual vamos a un buscador donde nos aparece el complemento:</w:t>
+      </w:r>
+    </w:p>
+    <w:p>
+      <w:pPr>
+        <w:ind w:left="708"/>
+      </w:pPr>
+      <w:r>
+        <w:rPr>
+          <w:noProof/>
+          <w:lang w:eastAsia="es-ES"/>
+        </w:rPr>
+        <w:drawing>
+          <wp:inline distT="0" distB="0" distL="0" distR="0" wp14:anchorId="29B234B0" wp14:editId="69305C9A">
+            <wp:extent cx="3114675" cy="666750"/>
+            <wp:effectExtent l="0" t="0" r="9525" b="0"/>
+            <wp:docPr id="12" name="Imagen 12"/>
+            <wp:cNvGraphicFramePr>
+              <a:graphicFrameLocks xmlns:a="http://schemas.openxmlformats.org/drawingml/2006/main" noChangeAspect="1"/>
+            </wp:cNvGraphicFramePr>
+            <a:graphic xmlns:a="http://schemas.openxmlformats.org/drawingml/2006/main">
+              <a:graphicData uri="http://schemas.openxmlformats.org/drawingml/2006/picture">
+                <pic:pic xmlns:pic="http://schemas.openxmlformats.org/drawingml/2006/picture">
+                  <pic:nvPicPr>
+                    <pic:cNvPr id="1" name=""/>
+                    <pic:cNvPicPr/>
+                  </pic:nvPicPr>
+                  <pic:blipFill>
+                    <a:blip r:embed="rId17"/>
+                    <a:stretch>
+                      <a:fillRect/>
+                    </a:stretch>
+                  </pic:blipFill>
+                  <pic:spPr>
+                    <a:xfrm>
+                      <a:off x="0" y="0"/>
+                      <a:ext cx="3114675" cy="666750"/>
+                    </a:xfrm>
+                    <a:prstGeom prst="rect">
+                      <a:avLst/>
+                    </a:prstGeom>
+                  </pic:spPr>
+                </pic:pic>
+              </a:graphicData>
+            </a:graphic>
+          </wp:inline>
+        </w:drawing>
+      </w:r>
+    </w:p>
+    <w:p>
+      <w:pPr>
+        <w:jc w:val="left"/>
+        <w:rPr>
+          <w:rFonts w:eastAsiaTheme="majorEastAsia"/>
           <w:b/>
+          <w:color w:val="000000" w:themeColor="text1"/>
+          <w:sz w:val="24"/>
+          <w:szCs w:val="24"/>
         </w:rPr>
-        <w:t xml:space="preserve"> 2017</w:t>
-      </w:r>
-      <w:r>
-        <w:t xml:space="preserve">. Para nuestro caso ejecutaremos </w:t>
-      </w:r>
-      <w:proofErr w:type="spellStart"/>
-      <w:r>
-        <w:rPr>
-          <w:b/>
-        </w:rPr>
-        <w:t>Sketchup</w:t>
-      </w:r>
-      <w:proofErr w:type="spellEnd"/>
-      <w:r>
-        <w:rPr>
-          <w:b/>
-        </w:rPr>
-        <w:t xml:space="preserve"> 2017.exe</w:t>
-      </w:r>
-      <w:r>
-        <w:t>.</w:t>
-      </w:r>
-    </w:p>
-    <w:p>
-      <w:r>
-        <w:t xml:space="preserve">Nos pide que definamos una plantilla: en nuestro caso elegiremos </w:t>
-      </w:r>
-      <w:r>
-        <w:rPr>
-          <w:b/>
-        </w:rPr>
-        <w:t>una simple en metros</w:t>
-      </w:r>
-      <w:r>
-        <w:t>.</w:t>
-      </w:r>
-    </w:p>
-    <w:p>
-      <w:r>
-        <w:t xml:space="preserve">Por ultimo </w:t>
-      </w:r>
-      <w:proofErr w:type="spellStart"/>
-      <w:r>
-        <w:t>SketchUp</w:t>
-      </w:r>
-      <w:proofErr w:type="spellEnd"/>
-      <w:r>
-        <w:t xml:space="preserve"> no tiene de forma nativa la</w:t>
-      </w:r>
-      <w:r>
-        <w:t xml:space="preserve"> extensión STL por lo cual hay que instalar un </w:t>
-      </w:r>
-      <w:proofErr w:type="spellStart"/>
-      <w:r>
-        <w:t>plug</w:t>
-      </w:r>
-      <w:proofErr w:type="spellEnd"/>
-      <w:r>
-        <w:t xml:space="preserve">-in desde el propio programa. En el menú Ventana – Extensiones </w:t>
-      </w:r>
-      <w:proofErr w:type="spellStart"/>
-      <w:r>
-        <w:t>WareHouse</w:t>
-      </w:r>
-      <w:proofErr w:type="spellEnd"/>
-      <w:r>
-        <w:t>, nos lleva a un subprograma donde desde el buscador introduciendo la palabra STL nos aparece como primer resultado</w:t>
+      </w:pPr>
+      <w:bookmarkStart w:id="5" w:name="_Toc481933834"/>
+      <w:r>
+        <w:br w:type="page"/>
       </w:r>
     </w:p>
     <w:p>
       <w:pPr>
         <w:pStyle w:val="Ttulo2"/>
       </w:pPr>
-      <w:bookmarkStart w:id="5" w:name="_Toc481933834"/>
-      <w:r>
+      <w:r>
+        <w:lastRenderedPageBreak/>
         <w:t>4.5 Manual de usuario</w:t>
       </w:r>
       <w:bookmarkEnd w:id="5"/>
@@ -1556,7 +1672,7 @@
                     <pic:cNvPicPr/>
                   </pic:nvPicPr>
                   <pic:blipFill>
-                    <a:blip r:embed="rId17"/>
+                    <a:blip r:embed="rId18"/>
                     <a:stretch>
                       <a:fillRect/>
                     </a:stretch>
@@ -1579,7 +1695,16 @@
     </w:p>
     <w:p>
       <w:r>
-        <w:t>A la derecha de la aplicación encontramos un menú vertical donde podremos encontrar todas las formas, materiales y componentes para realizar nuestro diseño.</w:t>
+        <w:t>En el panel lateral nos encontramos con un</w:t>
+      </w:r>
+      <w:r>
+        <w:t xml:space="preserve"> menú donde podremos encontrar todas las formas, materiales y componentes </w:t>
+      </w:r>
+      <w:r>
+        <w:t xml:space="preserve">cargados en la aplicación </w:t>
+      </w:r>
+      <w:r>
+        <w:t>para realizar nuestro diseño.</w:t>
       </w:r>
     </w:p>
     <w:p>
@@ -1591,12 +1716,11 @@
           <w:noProof/>
           <w:lang w:eastAsia="es-ES"/>
         </w:rPr>
-        <w:lastRenderedPageBreak/>
         <w:drawing>
-          <wp:inline distT="0" distB="0" distL="0" distR="0" wp14:anchorId="2C7BDCE1" wp14:editId="65C6D961">
-            <wp:extent cx="2749550" cy="2231698"/>
+          <wp:inline distT="0" distB="0" distL="0" distR="0" wp14:anchorId="4289A3F9" wp14:editId="677F6C12">
+            <wp:extent cx="2705100" cy="1181100"/>
             <wp:effectExtent l="0" t="0" r="0" b="0"/>
-            <wp:docPr id="4" name="Imagen 4"/>
+            <wp:docPr id="13" name="Imagen 13"/>
             <wp:cNvGraphicFramePr>
               <a:graphicFrameLocks xmlns:a="http://schemas.openxmlformats.org/drawingml/2006/main" noChangeAspect="1"/>
             </wp:cNvGraphicFramePr>
@@ -1608,7 +1732,7 @@
                     <pic:cNvPicPr/>
                   </pic:nvPicPr>
                   <pic:blipFill>
-                    <a:blip r:embed="rId18"/>
+                    <a:blip r:embed="rId19"/>
                     <a:stretch>
                       <a:fillRect/>
                     </a:stretch>
@@ -1616,7 +1740,7 @@
                   <pic:spPr>
                     <a:xfrm>
                       <a:off x="0" y="0"/>
-                      <a:ext cx="2756273" cy="2237155"/>
+                      <a:ext cx="2705100" cy="1181100"/>
                     </a:xfrm>
                     <a:prstGeom prst="rect">
                       <a:avLst/>
@@ -1629,19 +1753,12 @@
         </w:drawing>
       </w:r>
     </w:p>
-    <w:p/>
-    <w:p>
-      <w:r>
-        <w:br w:type="page"/>
-      </w:r>
-    </w:p>
     <w:p>
       <w:pPr>
         <w:pStyle w:val="Ttulo1"/>
       </w:pPr>
       <w:bookmarkStart w:id="6" w:name="_Toc481933835"/>
       <w:r>
-        <w:lastRenderedPageBreak/>
         <w:t>6</w:t>
       </w:r>
       <w:r>
@@ -1690,13 +1807,8 @@
       <w:r>
         <w:t xml:space="preserve">la </w:t>
       </w:r>
-      <w:proofErr w:type="spellStart"/>
-      <w:r>
-        <w:t>SketchUP</w:t>
-      </w:r>
-      <w:proofErr w:type="spellEnd"/>
-      <w:r>
-        <w:t xml:space="preserve"> </w:t>
+      <w:r>
+        <w:t xml:space="preserve">SketchUP </w:t>
       </w:r>
       <w:r>
         <w:rPr>
@@ -1708,13 +1820,14 @@
     </w:p>
     <w:tbl>
       <w:tblPr>
-        <w:tblStyle w:val="GridTable2Accent5"/>
-        <w:tblW w:w="0" w:type="auto"/>
+        <w:tblStyle w:val="Tabladecuadrcula2-nfasis51"/>
+        <w:tblW w:w="9180" w:type="dxa"/>
+        <w:tblInd w:w="-601" w:type="dxa"/>
         <w:tblLook w:val="04A0" w:firstRow="1" w:lastRow="0" w:firstColumn="1" w:lastColumn="0" w:noHBand="0" w:noVBand="1"/>
       </w:tblPr>
       <w:tblGrid>
         <w:gridCol w:w="2547"/>
-        <w:gridCol w:w="5947"/>
+        <w:gridCol w:w="6633"/>
       </w:tblGrid>
       <w:tr>
         <w:trPr>
@@ -1738,7 +1851,7 @@
         </w:tc>
         <w:tc>
           <w:tcPr>
-            <w:tcW w:w="5947" w:type="dxa"/>
+            <w:tcW w:w="6633" w:type="dxa"/>
           </w:tcPr>
           <w:p>
             <w:pPr>
@@ -1773,30 +1886,14 @@
         </w:tc>
         <w:tc>
           <w:tcPr>
-            <w:tcW w:w="5947" w:type="dxa"/>
+            <w:tcW w:w="6633" w:type="dxa"/>
           </w:tcPr>
           <w:p>
             <w:pPr>
               <w:cnfStyle w:val="000000100000" w:firstRow="0" w:lastRow="0" w:firstColumn="0" w:lastColumn="0" w:oddVBand="0" w:evenVBand="0" w:oddHBand="1" w:evenHBand="0" w:firstRowFirstColumn="0" w:firstRowLastColumn="0" w:lastRowFirstColumn="0" w:lastRowLastColumn="0"/>
             </w:pPr>
             <w:r>
-              <w:t xml:space="preserve">La interfaz de </w:t>
-            </w:r>
-            <w:proofErr w:type="spellStart"/>
-            <w:r>
-              <w:t>Sketchup</w:t>
-            </w:r>
-            <w:proofErr w:type="spellEnd"/>
-            <w:r>
-              <w:t xml:space="preserve"> es muy intuitiva, con </w:t>
-            </w:r>
-            <w:proofErr w:type="gramStart"/>
-            <w:r>
-              <w:t>menús fácilmente reconocibles y totalmente traducida</w:t>
-            </w:r>
-            <w:proofErr w:type="gramEnd"/>
-            <w:r>
-              <w:t xml:space="preserve"> al castellano.</w:t>
+              <w:t>La interfaz de Sketchup es muy intuitiva, con menús fácilmente reconocibles y totalmente traducida al castellano.</w:t>
             </w:r>
           </w:p>
         </w:tc>
@@ -1818,19 +1915,14 @@
         </w:tc>
         <w:tc>
           <w:tcPr>
-            <w:tcW w:w="5947" w:type="dxa"/>
+            <w:tcW w:w="6633" w:type="dxa"/>
           </w:tcPr>
           <w:p>
             <w:pPr>
               <w:cnfStyle w:val="000000000000" w:firstRow="0" w:lastRow="0" w:firstColumn="0" w:lastColumn="0" w:oddVBand="0" w:evenVBand="0" w:oddHBand="0" w:evenHBand="0" w:firstRowFirstColumn="0" w:firstRowLastColumn="0" w:lastRowFirstColumn="0" w:lastRowLastColumn="0"/>
             </w:pPr>
-            <w:proofErr w:type="spellStart"/>
-            <w:r>
-              <w:t>Sketchup</w:t>
-            </w:r>
-            <w:proofErr w:type="spellEnd"/>
-            <w:r>
-              <w:t xml:space="preserve"> es muy sencillo e intuitivo, es de fácil aprendizaje para personas que nunca han manejado este tipo de herramientas.</w:t>
+            <w:r>
+              <w:t>Sketchup es muy sencillo e intuitivo, es de fácil aprendizaje para personas que nunca han manejado este tipo de herramientas.</w:t>
             </w:r>
           </w:p>
         </w:tc>
@@ -1855,7 +1947,7 @@
         </w:tc>
         <w:tc>
           <w:tcPr>
-            <w:tcW w:w="5947" w:type="dxa"/>
+            <w:tcW w:w="6633" w:type="dxa"/>
           </w:tcPr>
           <w:p>
             <w:pPr>
@@ -1884,30 +1976,29 @@
         </w:tc>
         <w:tc>
           <w:tcPr>
-            <w:tcW w:w="5947" w:type="dxa"/>
+            <w:tcW w:w="6633" w:type="dxa"/>
           </w:tcPr>
           <w:p>
             <w:pPr>
               <w:cnfStyle w:val="000000000000" w:firstRow="0" w:lastRow="0" w:firstColumn="0" w:lastColumn="0" w:oddVBand="0" w:evenVBand="0" w:oddHBand="0" w:evenHBand="0" w:firstRowFirstColumn="0" w:firstRowLastColumn="0" w:lastRowFirstColumn="0" w:lastRowLastColumn="0"/>
             </w:pPr>
             <w:r>
-              <w:t xml:space="preserve">El tiempo total de configuración, incluyendo la instalación ha sido aproximadamente de 30 minutos, el programa se instala muy rápido, el </w:t>
-            </w:r>
-            <w:proofErr w:type="spellStart"/>
-            <w:r>
-              <w:t>plug</w:t>
-            </w:r>
-            <w:proofErr w:type="spellEnd"/>
-            <w:r>
-              <w:t xml:space="preserve">-in para convertir a STL si ha requerido </w:t>
-            </w:r>
-            <w:proofErr w:type="spellStart"/>
-            <w:r>
-              <w:t>mas</w:t>
-            </w:r>
-            <w:proofErr w:type="spellEnd"/>
-            <w:r>
-              <w:t xml:space="preserve"> tiempo</w:t>
+              <w:t xml:space="preserve">El tiempo total de configuración, incluyendo la instalación ha sido aproximadamente de 30 minutos, el programa se instala </w:t>
+            </w:r>
+            <w:r>
+              <w:t>r</w:t>
+            </w:r>
+            <w:r>
+              <w:t xml:space="preserve">ápido, </w:t>
+            </w:r>
+            <w:r>
+              <w:t xml:space="preserve">no así </w:t>
+            </w:r>
+            <w:r>
+              <w:t>el plug-in para convertir a STL</w:t>
+            </w:r>
+            <w:r>
+              <w:t>.</w:t>
             </w:r>
           </w:p>
         </w:tc>
@@ -1932,46 +2023,14 @@
         </w:tc>
         <w:tc>
           <w:tcPr>
-            <w:tcW w:w="5947" w:type="dxa"/>
+            <w:tcW w:w="6633" w:type="dxa"/>
           </w:tcPr>
           <w:p>
             <w:pPr>
               <w:cnfStyle w:val="000000100000" w:firstRow="0" w:lastRow="0" w:firstColumn="0" w:lastColumn="0" w:oddVBand="0" w:evenVBand="0" w:oddHBand="1" w:evenHBand="0" w:firstRowFirstColumn="0" w:firstRowLastColumn="0" w:lastRowFirstColumn="0" w:lastRowLastColumn="0"/>
             </w:pPr>
             <w:r>
-              <w:t xml:space="preserve">Para este criterio se montó una </w:t>
-            </w:r>
-            <w:proofErr w:type="spellStart"/>
-            <w:r>
-              <w:t>maquina</w:t>
-            </w:r>
-            <w:proofErr w:type="spellEnd"/>
-            <w:r>
-              <w:t xml:space="preserve"> virtual con Ubuntu 16.04. La instalación fue muy tediosa y el software se quedaba pillado de </w:t>
-            </w:r>
-            <w:proofErr w:type="spellStart"/>
-            <w:r>
-              <w:t>vex</w:t>
-            </w:r>
-            <w:proofErr w:type="spellEnd"/>
-            <w:r>
-              <w:t xml:space="preserve"> en </w:t>
-            </w:r>
-            <w:proofErr w:type="spellStart"/>
-            <w:r>
-              <w:t>cuendo</w:t>
-            </w:r>
-            <w:proofErr w:type="spellEnd"/>
-            <w:r>
-              <w:t xml:space="preserve">, creemos que por la compatibilidad de la tarjeta </w:t>
-            </w:r>
-            <w:proofErr w:type="spellStart"/>
-            <w:r>
-              <w:t>grafica</w:t>
-            </w:r>
-            <w:proofErr w:type="spellEnd"/>
-            <w:r>
-              <w:t>.</w:t>
+              <w:t>Las pruebas se han realizado en Windows 10, dado que la aplicación funciona tanto en Windows como en MAC OSX.</w:t>
             </w:r>
           </w:p>
         </w:tc>
@@ -1993,30 +2052,26 @@
         </w:tc>
         <w:tc>
           <w:tcPr>
-            <w:tcW w:w="5947" w:type="dxa"/>
+            <w:tcW w:w="6633" w:type="dxa"/>
           </w:tcPr>
           <w:p>
             <w:pPr>
               <w:cnfStyle w:val="000000000000" w:firstRow="0" w:lastRow="0" w:firstColumn="0" w:lastColumn="0" w:oddVBand="0" w:evenVBand="0" w:oddHBand="0" w:evenHBand="0" w:firstRowFirstColumn="0" w:firstRowLastColumn="0" w:lastRowFirstColumn="0" w:lastRowLastColumn="0"/>
             </w:pPr>
             <w:r>
-              <w:t xml:space="preserve">La exportación a STL ha necesitado la instalación de un </w:t>
-            </w:r>
-            <w:proofErr w:type="spellStart"/>
-            <w:r>
-              <w:t>plug</w:t>
-            </w:r>
-            <w:proofErr w:type="spellEnd"/>
-            <w:r>
-              <w:t xml:space="preserve">-in que hemos encontrado en la propia web de </w:t>
-            </w:r>
-            <w:proofErr w:type="spellStart"/>
-            <w:r>
-              <w:t>sket</w:t>
-            </w:r>
-            <w:proofErr w:type="spellEnd"/>
-            <w:r>
-              <w:t>-up</w:t>
+              <w:t xml:space="preserve">Hemos tenido que </w:t>
+            </w:r>
+            <w:r>
+              <w:t>instala</w:t>
+            </w:r>
+            <w:r>
+              <w:t>r</w:t>
+            </w:r>
+            <w:r>
+              <w:t xml:space="preserve"> un plug-in </w:t>
+            </w:r>
+            <w:r>
+              <w:t>a través de la aplicación</w:t>
             </w:r>
           </w:p>
         </w:tc>
@@ -2041,7 +2096,7 @@
         </w:tc>
         <w:tc>
           <w:tcPr>
-            <w:tcW w:w="5947" w:type="dxa"/>
+            <w:tcW w:w="6633" w:type="dxa"/>
           </w:tcPr>
           <w:p>
             <w:pPr>
@@ -2061,15 +2116,7 @@
               <w:cnfStyle w:val="000000100000" w:firstRow="0" w:lastRow="0" w:firstColumn="0" w:lastColumn="0" w:oddVBand="0" w:evenVBand="0" w:oddHBand="1" w:evenHBand="0" w:firstRowFirstColumn="0" w:firstRowLastColumn="0" w:lastRowFirstColumn="0" w:lastRowLastColumn="0"/>
             </w:pPr>
             <w:r>
-              <w:t xml:space="preserve">SKP – extensión con la que </w:t>
-            </w:r>
-            <w:proofErr w:type="spellStart"/>
-            <w:r>
-              <w:t>sketchup</w:t>
-            </w:r>
-            <w:proofErr w:type="spellEnd"/>
-            <w:r>
-              <w:t xml:space="preserve"> guarda sus diseños</w:t>
+              <w:t>SKP – extensión con la que sketchup guarda sus diseños</w:t>
             </w:r>
           </w:p>
           <w:p>
@@ -2082,15 +2129,7 @@
               <w:cnfStyle w:val="000000100000" w:firstRow="0" w:lastRow="0" w:firstColumn="0" w:lastColumn="0" w:oddVBand="0" w:evenVBand="0" w:oddHBand="1" w:evenHBand="0" w:firstRowFirstColumn="0" w:firstRowLastColumn="0" w:lastRowFirstColumn="0" w:lastRowLastColumn="0"/>
             </w:pPr>
             <w:r>
-              <w:t xml:space="preserve">STL – extensión reconocida por la impresora 3D (se ha necesitado </w:t>
-            </w:r>
-            <w:proofErr w:type="spellStart"/>
-            <w:r>
-              <w:t>plug</w:t>
-            </w:r>
-            <w:proofErr w:type="spellEnd"/>
-            <w:r>
-              <w:t>-in como hemos mencionado en el punto anterior)</w:t>
+              <w:t>STL – extensión reconocida por la impresora 3D (se ha necesitado plug-in como hemos mencionado en el punto anterior)</w:t>
             </w:r>
           </w:p>
         </w:tc>
@@ -2112,7 +2151,7 @@
         </w:tc>
         <w:tc>
           <w:tcPr>
-            <w:tcW w:w="5947" w:type="dxa"/>
+            <w:tcW w:w="6633" w:type="dxa"/>
           </w:tcPr>
           <w:p>
             <w:pPr>
@@ -2153,38 +2192,35 @@
         </w:tc>
         <w:tc>
           <w:tcPr>
-            <w:tcW w:w="5947" w:type="dxa"/>
+            <w:tcW w:w="6633" w:type="dxa"/>
           </w:tcPr>
           <w:p>
             <w:pPr>
               <w:cnfStyle w:val="000000100000" w:firstRow="0" w:lastRow="0" w:firstColumn="0" w:lastColumn="0" w:oddVBand="0" w:evenVBand="0" w:oddHBand="1" w:evenHBand="0" w:firstRowFirstColumn="0" w:firstRowLastColumn="0" w:lastRowFirstColumn="0" w:lastRowLastColumn="0"/>
             </w:pPr>
             <w:r>
-              <w:t xml:space="preserve">Se han usado </w:t>
-            </w:r>
-            <w:proofErr w:type="spellStart"/>
-            <w:r>
-              <w:t>casí</w:t>
-            </w:r>
-            <w:proofErr w:type="spellEnd"/>
-            <w:r>
-              <w:t xml:space="preserve"> todas las herramientas básicas que cuenta la aplicación </w:t>
-            </w:r>
-            <w:proofErr w:type="spellStart"/>
-            <w:r>
-              <w:t>Sketchup</w:t>
-            </w:r>
-            <w:proofErr w:type="spellEnd"/>
+              <w:t>En la fase de aprendizaje se h</w:t>
+            </w:r>
+            <w:r>
+              <w:t xml:space="preserve">an usado todas las herramientas básicas que cuenta la </w:t>
+            </w:r>
+            <w:r>
+              <w:t>versión descargada. Dado que el diseño es en 3D</w:t>
+            </w:r>
             <w:r>
               <w:t xml:space="preserve">, la </w:t>
             </w:r>
-            <w:proofErr w:type="spellStart"/>
-            <w:r>
-              <w:t>mas</w:t>
-            </w:r>
-            <w:proofErr w:type="spellEnd"/>
-            <w:r>
-              <w:t xml:space="preserve"> utilizada ha sido rotar, ya que se requería rotar el diseño para una mayor precisión.</w:t>
+            <w:r>
+              <w:t>herramienta más</w:t>
+            </w:r>
+            <w:r>
+              <w:t xml:space="preserve"> utilizada ha sido rotar, </w:t>
+            </w:r>
+            <w:r>
+              <w:t>para ver desde todos los ángulos el modelo</w:t>
+            </w:r>
+            <w:r>
+              <w:t>.</w:t>
             </w:r>
           </w:p>
         </w:tc>
@@ -2206,7 +2242,7 @@
         </w:tc>
         <w:tc>
           <w:tcPr>
-            <w:tcW w:w="5947" w:type="dxa"/>
+            <w:tcW w:w="6633" w:type="dxa"/>
           </w:tcPr>
           <w:p>
             <w:pPr>
@@ -2216,27 +2252,15 @@
               <w:cnfStyle w:val="000000000000" w:firstRow="0" w:lastRow="0" w:firstColumn="0" w:lastColumn="0" w:oddVBand="0" w:evenVBand="0" w:oddHBand="0" w:evenHBand="0" w:firstRowFirstColumn="0" w:firstRowLastColumn="0" w:lastRowFirstColumn="0" w:lastRowLastColumn="0"/>
             </w:pPr>
             <w:r>
-              <w:t xml:space="preserve">Al usar </w:t>
-            </w:r>
-            <w:proofErr w:type="spellStart"/>
-            <w:r>
-              <w:t>SketchUp</w:t>
-            </w:r>
-            <w:proofErr w:type="spellEnd"/>
-            <w:r>
-              <w:t xml:space="preserve"> nos basamos en un modelado CAD.</w:t>
-            </w:r>
-            <w:r>
-              <w:tab/>
-            </w:r>
+              <w:t>Al usar SketchUp nos basamos en un modelado CAD.</w:t>
+            </w:r>
+            <w:bookmarkStart w:id="8" w:name="_GoBack"/>
+            <w:bookmarkEnd w:id="8"/>
           </w:p>
         </w:tc>
       </w:tr>
     </w:tbl>
-    <w:p>
-      <w:bookmarkStart w:id="8" w:name="_GoBack"/>
-      <w:bookmarkEnd w:id="8"/>
-    </w:p>
+    <w:p/>
     <w:sectPr>
       <w:pgSz w:w="11906" w:h="16838"/>
       <w:pgMar w:top="1417" w:right="1701" w:bottom="1417" w:left="1701" w:header="708" w:footer="708" w:gutter="0"/>
@@ -2248,7 +2272,7 @@
 </file>
 
 <file path=word/endnotes.xml><?xml version="1.0" encoding="utf-8"?>
-<w:endnotes xmlns:wpc="http://schemas.microsoft.com/office/word/2010/wordprocessingCanvas" xmlns:mc="http://schemas.openxmlformats.org/markup-compatibility/2006" xmlns:o="urn:schemas-microsoft-com:office:office" xmlns:r="http://schemas.openxmlformats.org/officeDocument/2006/relationships" xmlns:m="http://schemas.openxmlformats.org/officeDocument/2006/math" xmlns:v="urn:schemas-microsoft-com:vml" xmlns:wp14="http://schemas.microsoft.com/office/word/2010/wordprocessingDrawing" xmlns:wp="http://schemas.openxmlformats.org/drawingml/2006/wordprocessingDrawing" xmlns:w10="urn:schemas-microsoft-com:office:word" xmlns:w="http://schemas.openxmlformats.org/wordprocessingml/2006/main" xmlns:w14="http://schemas.microsoft.com/office/word/2010/wordml" xmlns:wpg="http://schemas.microsoft.com/office/word/2010/wordprocessingGroup" xmlns:wpi="http://schemas.microsoft.com/office/word/2010/wordprocessingInk" xmlns:wne="http://schemas.microsoft.com/office/word/2006/wordml" xmlns:wps="http://schemas.microsoft.com/office/word/2010/wordprocessingShape" mc:Ignorable="w14 wp14">
+<w:endnotes xmlns:wpc="http://schemas.microsoft.com/office/word/2010/wordprocessingCanvas" xmlns:cx="http://schemas.microsoft.com/office/drawing/2014/chartex" xmlns:cx1="http://schemas.microsoft.com/office/drawing/2015/9/8/chartex" xmlns:cx2="http://schemas.microsoft.com/office/drawing/2015/10/21/chartex" xmlns:cx3="http://schemas.microsoft.com/office/drawing/2016/5/9/chartex" xmlns:cx4="http://schemas.microsoft.com/office/drawing/2016/5/10/chartex" xmlns:cx5="http://schemas.microsoft.com/office/drawing/2016/5/11/chartex" xmlns:mc="http://schemas.openxmlformats.org/markup-compatibility/2006" xmlns:o="urn:schemas-microsoft-com:office:office" xmlns:r="http://schemas.openxmlformats.org/officeDocument/2006/relationships" xmlns:m="http://schemas.openxmlformats.org/officeDocument/2006/math" xmlns:v="urn:schemas-microsoft-com:vml" xmlns:wp14="http://schemas.microsoft.com/office/word/2010/wordprocessingDrawing" xmlns:wp="http://schemas.openxmlformats.org/drawingml/2006/wordprocessingDrawing" xmlns:w10="urn:schemas-microsoft-com:office:word" xmlns:w="http://schemas.openxmlformats.org/wordprocessingml/2006/main" xmlns:w14="http://schemas.microsoft.com/office/word/2010/wordml" xmlns:w15="http://schemas.microsoft.com/office/word/2012/wordml" xmlns:w16se="http://schemas.microsoft.com/office/word/2015/wordml/symex" xmlns:wpg="http://schemas.microsoft.com/office/word/2010/wordprocessingGroup" xmlns:wpi="http://schemas.microsoft.com/office/word/2010/wordprocessingInk" xmlns:wne="http://schemas.microsoft.com/office/word/2006/wordml" xmlns:wps="http://schemas.microsoft.com/office/word/2010/wordprocessingShape" mc:Ignorable="w14 w15 w16se wp14">
   <w:endnote w:type="separator" w:id="-1">
     <w:p>
       <w:pPr>
@@ -2273,7 +2297,7 @@
 </file>
 
 <file path=word/footnotes.xml><?xml version="1.0" encoding="utf-8"?>
-<w:footnotes xmlns:wpc="http://schemas.microsoft.com/office/word/2010/wordprocessingCanvas" xmlns:mc="http://schemas.openxmlformats.org/markup-compatibility/2006" xmlns:o="urn:schemas-microsoft-com:office:office" xmlns:r="http://schemas.openxmlformats.org/officeDocument/2006/relationships" xmlns:m="http://schemas.openxmlformats.org/officeDocument/2006/math" xmlns:v="urn:schemas-microsoft-com:vml" xmlns:wp14="http://schemas.microsoft.com/office/word/2010/wordprocessingDrawing" xmlns:wp="http://schemas.openxmlformats.org/drawingml/2006/wordprocessingDrawing" xmlns:w10="urn:schemas-microsoft-com:office:word" xmlns:w="http://schemas.openxmlformats.org/wordprocessingml/2006/main" xmlns:w14="http://schemas.microsoft.com/office/word/2010/wordml" xmlns:wpg="http://schemas.microsoft.com/office/word/2010/wordprocessingGroup" xmlns:wpi="http://schemas.microsoft.com/office/word/2010/wordprocessingInk" xmlns:wne="http://schemas.microsoft.com/office/word/2006/wordml" xmlns:wps="http://schemas.microsoft.com/office/word/2010/wordprocessingShape" mc:Ignorable="w14 wp14">
+<w:footnotes xmlns:wpc="http://schemas.microsoft.com/office/word/2010/wordprocessingCanvas" xmlns:cx="http://schemas.microsoft.com/office/drawing/2014/chartex" xmlns:cx1="http://schemas.microsoft.com/office/drawing/2015/9/8/chartex" xmlns:cx2="http://schemas.microsoft.com/office/drawing/2015/10/21/chartex" xmlns:cx3="http://schemas.microsoft.com/office/drawing/2016/5/9/chartex" xmlns:cx4="http://schemas.microsoft.com/office/drawing/2016/5/10/chartex" xmlns:cx5="http://schemas.microsoft.com/office/drawing/2016/5/11/chartex" xmlns:mc="http://schemas.openxmlformats.org/markup-compatibility/2006" xmlns:o="urn:schemas-microsoft-com:office:office" xmlns:r="http://schemas.openxmlformats.org/officeDocument/2006/relationships" xmlns:m="http://schemas.openxmlformats.org/officeDocument/2006/math" xmlns:v="urn:schemas-microsoft-com:vml" xmlns:wp14="http://schemas.microsoft.com/office/word/2010/wordprocessingDrawing" xmlns:wp="http://schemas.openxmlformats.org/drawingml/2006/wordprocessingDrawing" xmlns:w10="urn:schemas-microsoft-com:office:word" xmlns:w="http://schemas.openxmlformats.org/wordprocessingml/2006/main" xmlns:w14="http://schemas.microsoft.com/office/word/2010/wordml" xmlns:w15="http://schemas.microsoft.com/office/word/2012/wordml" xmlns:w16se="http://schemas.microsoft.com/office/word/2015/wordml/symex" xmlns:wpg="http://schemas.microsoft.com/office/word/2010/wordprocessingGroup" xmlns:wpi="http://schemas.microsoft.com/office/word/2010/wordprocessingInk" xmlns:wne="http://schemas.microsoft.com/office/word/2006/wordml" xmlns:wps="http://schemas.microsoft.com/office/word/2010/wordprocessingShape" mc:Ignorable="w14 w15 w16se wp14">
   <w:footnote w:type="separator" w:id="-1">
     <w:p>
       <w:pPr>
@@ -2298,8 +2322,8 @@
 </file>
 
 <file path=word/numbering.xml><?xml version="1.0" encoding="utf-8"?>
-<w:numbering xmlns:wpc="http://schemas.microsoft.com/office/word/2010/wordprocessingCanvas" xmlns:mc="http://schemas.openxmlformats.org/markup-compatibility/2006" xmlns:o="urn:schemas-microsoft-com:office:office" xmlns:r="http://schemas.openxmlformats.org/officeDocument/2006/relationships" xmlns:m="http://schemas.openxmlformats.org/officeDocument/2006/math" xmlns:v="urn:schemas-microsoft-com:vml" xmlns:wp14="http://schemas.microsoft.com/office/word/2010/wordprocessingDrawing" xmlns:wp="http://schemas.openxmlformats.org/drawingml/2006/wordprocessingDrawing" xmlns:w10="urn:schemas-microsoft-com:office:word" xmlns:w="http://schemas.openxmlformats.org/wordprocessingml/2006/main" xmlns:w14="http://schemas.microsoft.com/office/word/2010/wordml" xmlns:wpg="http://schemas.microsoft.com/office/word/2010/wordprocessingGroup" xmlns:wpi="http://schemas.microsoft.com/office/word/2010/wordprocessingInk" xmlns:wne="http://schemas.microsoft.com/office/word/2006/wordml" xmlns:wps="http://schemas.microsoft.com/office/word/2010/wordprocessingShape" mc:Ignorable="w14 wp14">
-  <w:abstractNum w:abstractNumId="0">
+<w:numbering xmlns:wpc="http://schemas.microsoft.com/office/word/2010/wordprocessingCanvas" xmlns:cx="http://schemas.microsoft.com/office/drawing/2014/chartex" xmlns:cx1="http://schemas.microsoft.com/office/drawing/2015/9/8/chartex" xmlns:cx2="http://schemas.microsoft.com/office/drawing/2015/10/21/chartex" xmlns:cx3="http://schemas.microsoft.com/office/drawing/2016/5/9/chartex" xmlns:cx4="http://schemas.microsoft.com/office/drawing/2016/5/10/chartex" xmlns:cx5="http://schemas.microsoft.com/office/drawing/2016/5/11/chartex" xmlns:mc="http://schemas.openxmlformats.org/markup-compatibility/2006" xmlns:o="urn:schemas-microsoft-com:office:office" xmlns:r="http://schemas.openxmlformats.org/officeDocument/2006/relationships" xmlns:m="http://schemas.openxmlformats.org/officeDocument/2006/math" xmlns:v="urn:schemas-microsoft-com:vml" xmlns:wp14="http://schemas.microsoft.com/office/word/2010/wordprocessingDrawing" xmlns:wp="http://schemas.openxmlformats.org/drawingml/2006/wordprocessingDrawing" xmlns:w10="urn:schemas-microsoft-com:office:word" xmlns:w="http://schemas.openxmlformats.org/wordprocessingml/2006/main" xmlns:w14="http://schemas.microsoft.com/office/word/2010/wordml" xmlns:w15="http://schemas.microsoft.com/office/word/2012/wordml" xmlns:w16se="http://schemas.microsoft.com/office/word/2015/wordml/symex" xmlns:wpg="http://schemas.microsoft.com/office/word/2010/wordprocessingGroup" xmlns:wpi="http://schemas.microsoft.com/office/word/2010/wordprocessingInk" xmlns:wne="http://schemas.microsoft.com/office/word/2006/wordml" xmlns:wps="http://schemas.microsoft.com/office/word/2010/wordprocessingShape" mc:Ignorable="w14 w15 w16se wp14">
+  <w:abstractNum w:abstractNumId="0" w15:restartNumberingAfterBreak="0">
     <w:nsid w:val="06E53864"/>
     <w:multiLevelType w:val="multilevel"/>
     <w:tmpl w:val="5B48355C"/>
@@ -2420,7 +2444,7 @@
       </w:rPr>
     </w:lvl>
   </w:abstractNum>
-  <w:abstractNum w:abstractNumId="1">
+  <w:abstractNum w:abstractNumId="1" w15:restartNumberingAfterBreak="0">
     <w:nsid w:val="304055AC"/>
     <w:multiLevelType w:val="hybridMultilevel"/>
     <w:tmpl w:val="B48CE602"/>
@@ -2509,7 +2533,120 @@
       </w:pPr>
     </w:lvl>
   </w:abstractNum>
-  <w:abstractNum w:abstractNumId="2">
+  <w:abstractNum w:abstractNumId="2" w15:restartNumberingAfterBreak="0">
+    <w:nsid w:val="57773A0F"/>
+    <w:multiLevelType w:val="hybridMultilevel"/>
+    <w:tmpl w:val="D982CDE0"/>
+    <w:lvl w:ilvl="0" w:tplc="D6003796">
+      <w:start w:val="4"/>
+      <w:numFmt w:val="bullet"/>
+      <w:lvlText w:val="-"/>
+      <w:lvlJc w:val="left"/>
+      <w:pPr>
+        <w:ind w:left="420" w:hanging="360"/>
+      </w:pPr>
+      <w:rPr>
+        <w:rFonts w:ascii="Arial" w:eastAsiaTheme="minorHAnsi" w:hAnsi="Arial" w:cs="Arial" w:hint="default"/>
+      </w:rPr>
+    </w:lvl>
+    <w:lvl w:ilvl="1" w:tplc="0C0A0003" w:tentative="1">
+      <w:start w:val="1"/>
+      <w:numFmt w:val="bullet"/>
+      <w:lvlText w:val="o"/>
+      <w:lvlJc w:val="left"/>
+      <w:pPr>
+        <w:ind w:left="1140" w:hanging="360"/>
+      </w:pPr>
+      <w:rPr>
+        <w:rFonts w:ascii="Courier New" w:hAnsi="Courier New" w:cs="Courier New" w:hint="default"/>
+      </w:rPr>
+    </w:lvl>
+    <w:lvl w:ilvl="2" w:tplc="0C0A0005" w:tentative="1">
+      <w:start w:val="1"/>
+      <w:numFmt w:val="bullet"/>
+      <w:lvlText w:val=""/>
+      <w:lvlJc w:val="left"/>
+      <w:pPr>
+        <w:ind w:left="1860" w:hanging="360"/>
+      </w:pPr>
+      <w:rPr>
+        <w:rFonts w:ascii="Wingdings" w:hAnsi="Wingdings" w:hint="default"/>
+      </w:rPr>
+    </w:lvl>
+    <w:lvl w:ilvl="3" w:tplc="0C0A0001" w:tentative="1">
+      <w:start w:val="1"/>
+      <w:numFmt w:val="bullet"/>
+      <w:lvlText w:val=""/>
+      <w:lvlJc w:val="left"/>
+      <w:pPr>
+        <w:ind w:left="2580" w:hanging="360"/>
+      </w:pPr>
+      <w:rPr>
+        <w:rFonts w:ascii="Symbol" w:hAnsi="Symbol" w:hint="default"/>
+      </w:rPr>
+    </w:lvl>
+    <w:lvl w:ilvl="4" w:tplc="0C0A0003" w:tentative="1">
+      <w:start w:val="1"/>
+      <w:numFmt w:val="bullet"/>
+      <w:lvlText w:val="o"/>
+      <w:lvlJc w:val="left"/>
+      <w:pPr>
+        <w:ind w:left="3300" w:hanging="360"/>
+      </w:pPr>
+      <w:rPr>
+        <w:rFonts w:ascii="Courier New" w:hAnsi="Courier New" w:cs="Courier New" w:hint="default"/>
+      </w:rPr>
+    </w:lvl>
+    <w:lvl w:ilvl="5" w:tplc="0C0A0005" w:tentative="1">
+      <w:start w:val="1"/>
+      <w:numFmt w:val="bullet"/>
+      <w:lvlText w:val=""/>
+      <w:lvlJc w:val="left"/>
+      <w:pPr>
+        <w:ind w:left="4020" w:hanging="360"/>
+      </w:pPr>
+      <w:rPr>
+        <w:rFonts w:ascii="Wingdings" w:hAnsi="Wingdings" w:hint="default"/>
+      </w:rPr>
+    </w:lvl>
+    <w:lvl w:ilvl="6" w:tplc="0C0A0001" w:tentative="1">
+      <w:start w:val="1"/>
+      <w:numFmt w:val="bullet"/>
+      <w:lvlText w:val=""/>
+      <w:lvlJc w:val="left"/>
+      <w:pPr>
+        <w:ind w:left="4740" w:hanging="360"/>
+      </w:pPr>
+      <w:rPr>
+        <w:rFonts w:ascii="Symbol" w:hAnsi="Symbol" w:hint="default"/>
+      </w:rPr>
+    </w:lvl>
+    <w:lvl w:ilvl="7" w:tplc="0C0A0003" w:tentative="1">
+      <w:start w:val="1"/>
+      <w:numFmt w:val="bullet"/>
+      <w:lvlText w:val="o"/>
+      <w:lvlJc w:val="left"/>
+      <w:pPr>
+        <w:ind w:left="5460" w:hanging="360"/>
+      </w:pPr>
+      <w:rPr>
+        <w:rFonts w:ascii="Courier New" w:hAnsi="Courier New" w:cs="Courier New" w:hint="default"/>
+      </w:rPr>
+    </w:lvl>
+    <w:lvl w:ilvl="8" w:tplc="0C0A0005" w:tentative="1">
+      <w:start w:val="1"/>
+      <w:numFmt w:val="bullet"/>
+      <w:lvlText w:val=""/>
+      <w:lvlJc w:val="left"/>
+      <w:pPr>
+        <w:ind w:left="6180" w:hanging="360"/>
+      </w:pPr>
+      <w:rPr>
+        <w:rFonts w:ascii="Wingdings" w:hAnsi="Wingdings" w:hint="default"/>
+      </w:rPr>
+    </w:lvl>
+  </w:abstractNum>
+  <w:abstractNum w:abstractNumId="3" w15:restartNumberingAfterBreak="0">
     <w:nsid w:val="63673D64"/>
     <w:multiLevelType w:val="hybridMultilevel"/>
     <w:tmpl w:val="10EA503C"/>
@@ -2621,7 +2758,7 @@
       </w:rPr>
     </w:lvl>
   </w:abstractNum>
-  <w:abstractNum w:abstractNumId="3">
+  <w:abstractNum w:abstractNumId="4" w15:restartNumberingAfterBreak="0">
     <w:nsid w:val="69E54BA7"/>
     <w:multiLevelType w:val="multilevel"/>
     <w:tmpl w:val="0C0A001F"/>
@@ -2707,7 +2844,7 @@
       </w:pPr>
     </w:lvl>
   </w:abstractNum>
-  <w:abstractNum w:abstractNumId="4">
+  <w:abstractNum w:abstractNumId="5" w15:restartNumberingAfterBreak="0">
     <w:nsid w:val="71DA0FB2"/>
     <w:multiLevelType w:val="hybridMultilevel"/>
     <w:tmpl w:val="A1780C6C"/>
@@ -2793,7 +2930,7 @@
       </w:pPr>
     </w:lvl>
   </w:abstractNum>
-  <w:abstractNum w:abstractNumId="5">
+  <w:abstractNum w:abstractNumId="6" w15:restartNumberingAfterBreak="0">
     <w:nsid w:val="756027BE"/>
     <w:multiLevelType w:val="hybridMultilevel"/>
     <w:tmpl w:val="977C058A"/>
@@ -2906,7 +3043,7 @@
       </w:rPr>
     </w:lvl>
   </w:abstractNum>
-  <w:abstractNum w:abstractNumId="6">
+  <w:abstractNum w:abstractNumId="7" w15:restartNumberingAfterBreak="0">
     <w:nsid w:val="7A461151"/>
     <w:multiLevelType w:val="hybridMultilevel"/>
     <w:tmpl w:val="1356295C"/>
@@ -3023,28 +3160,31 @@
     <w:abstractNumId w:val="1"/>
   </w:num>
   <w:num w:numId="2">
-    <w:abstractNumId w:val="3"/>
+    <w:abstractNumId w:val="4"/>
   </w:num>
   <w:num w:numId="3">
     <w:abstractNumId w:val="0"/>
   </w:num>
   <w:num w:numId="4">
-    <w:abstractNumId w:val="2"/>
+    <w:abstractNumId w:val="3"/>
   </w:num>
   <w:num w:numId="5">
+    <w:abstractNumId w:val="6"/>
+  </w:num>
+  <w:num w:numId="6">
+    <w:abstractNumId w:val="7"/>
+  </w:num>
+  <w:num w:numId="7">
     <w:abstractNumId w:val="5"/>
   </w:num>
-  <w:num w:numId="6">
-    <w:abstractNumId w:val="6"/>
-  </w:num>
-  <w:num w:numId="7">
-    <w:abstractNumId w:val="4"/>
+  <w:num w:numId="8">
+    <w:abstractNumId w:val="2"/>
   </w:num>
 </w:numbering>
 </file>
 
 <file path=word/styles.xml><?xml version="1.0" encoding="utf-8"?>
-<w:styles xmlns:mc="http://schemas.openxmlformats.org/markup-compatibility/2006" xmlns:r="http://schemas.openxmlformats.org/officeDocument/2006/relationships" xmlns:w="http://schemas.openxmlformats.org/wordprocessingml/2006/main" xmlns:w14="http://schemas.microsoft.com/office/word/2010/wordml" mc:Ignorable="w14">
+<w:styles xmlns:mc="http://schemas.openxmlformats.org/markup-compatibility/2006" xmlns:r="http://schemas.openxmlformats.org/officeDocument/2006/relationships" xmlns:w="http://schemas.openxmlformats.org/wordprocessingml/2006/main" xmlns:w14="http://schemas.microsoft.com/office/word/2010/wordml" xmlns:w15="http://schemas.microsoft.com/office/word/2012/wordml" xmlns:w16se="http://schemas.microsoft.com/office/word/2015/wordml/symex" mc:Ignorable="w14 w15 w16se">
   <w:docDefaults>
     <w:rPrDefault>
       <w:rPr>
@@ -3060,144 +3200,381 @@
       </w:pPr>
     </w:pPrDefault>
   </w:docDefaults>
-  <w:latentStyles w:defLockedState="0" w:defUIPriority="99" w:defSemiHidden="1" w:defUnhideWhenUsed="1" w:defQFormat="0" w:count="267">
-    <w:lsdException w:name="Normal" w:semiHidden="0" w:uiPriority="0" w:unhideWhenUsed="0" w:qFormat="1"/>
-    <w:lsdException w:name="heading 1" w:semiHidden="0" w:uiPriority="9" w:unhideWhenUsed="0" w:qFormat="1"/>
-    <w:lsdException w:name="heading 2" w:uiPriority="9" w:qFormat="1"/>
-    <w:lsdException w:name="heading 3" w:uiPriority="9" w:qFormat="1"/>
-    <w:lsdException w:name="heading 4" w:uiPriority="9" w:qFormat="1"/>
-    <w:lsdException w:name="heading 5" w:uiPriority="9" w:qFormat="1"/>
-    <w:lsdException w:name="heading 6" w:uiPriority="9" w:qFormat="1"/>
-    <w:lsdException w:name="heading 7" w:uiPriority="9" w:qFormat="1"/>
-    <w:lsdException w:name="heading 8" w:uiPriority="9" w:qFormat="1"/>
-    <w:lsdException w:name="heading 9" w:uiPriority="9" w:qFormat="1"/>
-    <w:lsdException w:name="toc 1" w:uiPriority="39"/>
-    <w:lsdException w:name="toc 2" w:uiPriority="39"/>
-    <w:lsdException w:name="toc 3" w:uiPriority="39"/>
-    <w:lsdException w:name="toc 4" w:uiPriority="39"/>
-    <w:lsdException w:name="toc 5" w:uiPriority="39"/>
-    <w:lsdException w:name="toc 6" w:uiPriority="39"/>
-    <w:lsdException w:name="toc 7" w:uiPriority="39"/>
-    <w:lsdException w:name="toc 8" w:uiPriority="39"/>
-    <w:lsdException w:name="toc 9" w:uiPriority="39"/>
-    <w:lsdException w:name="caption" w:uiPriority="35" w:qFormat="1"/>
-    <w:lsdException w:name="Title" w:semiHidden="0" w:uiPriority="10" w:unhideWhenUsed="0" w:qFormat="1"/>
-    <w:lsdException w:name="Default Paragraph Font" w:uiPriority="1"/>
-    <w:lsdException w:name="Subtitle" w:semiHidden="0" w:uiPriority="11" w:unhideWhenUsed="0" w:qFormat="1"/>
-    <w:lsdException w:name="Strong" w:semiHidden="0" w:uiPriority="22" w:unhideWhenUsed="0" w:qFormat="1"/>
-    <w:lsdException w:name="Emphasis" w:semiHidden="0" w:uiPriority="20" w:unhideWhenUsed="0" w:qFormat="1"/>
-    <w:lsdException w:name="Table Grid" w:semiHidden="0" w:uiPriority="39" w:unhideWhenUsed="0"/>
-    <w:lsdException w:name="Placeholder Text" w:unhideWhenUsed="0"/>
-    <w:lsdException w:name="No Spacing" w:semiHidden="0" w:uiPriority="1" w:unhideWhenUsed="0" w:qFormat="1"/>
-    <w:lsdException w:name="Light Shading" w:semiHidden="0" w:uiPriority="60" w:unhideWhenUsed="0"/>
-    <w:lsdException w:name="Light List" w:semiHidden="0" w:uiPriority="61" w:unhideWhenUsed="0"/>
-    <w:lsdException w:name="Light Grid" w:semiHidden="0" w:uiPriority="62" w:unhideWhenUsed="0"/>
-    <w:lsdException w:name="Medium Shading 1" w:semiHidden="0" w:uiPriority="63" w:unhideWhenUsed="0"/>
-    <w:lsdException w:name="Medium Shading 2" w:semiHidden="0" w:uiPriority="64" w:unhideWhenUsed="0"/>
-    <w:lsdException w:name="Medium List 1" w:semiHidden="0" w:uiPriority="65" w:unhideWhenUsed="0"/>
-    <w:lsdException w:name="Medium List 2" w:semiHidden="0" w:uiPriority="66" w:unhideWhenUsed="0"/>
-    <w:lsdException w:name="Medium Grid 1" w:semiHidden="0" w:uiPriority="67" w:unhideWhenUsed="0"/>
-    <w:lsdException w:name="Medium Grid 2" w:semiHidden="0" w:uiPriority="68" w:unhideWhenUsed="0"/>
-    <w:lsdException w:name="Medium Grid 3" w:semiHidden="0" w:uiPriority="69" w:unhideWhenUsed="0"/>
-    <w:lsdException w:name="Dark List" w:semiHidden="0" w:uiPriority="70" w:unhideWhenUsed="0"/>
-    <w:lsdException w:name="Colorful Shading" w:semiHidden="0" w:uiPriority="71" w:unhideWhenUsed="0"/>
-    <w:lsdException w:name="Colorful List" w:semiHidden="0" w:uiPriority="72" w:unhideWhenUsed="0"/>
-    <w:lsdException w:name="Colorful Grid" w:semiHidden="0" w:uiPriority="73" w:unhideWhenUsed="0"/>
-    <w:lsdException w:name="Light Shading Accent 1" w:semiHidden="0" w:uiPriority="60" w:unhideWhenUsed="0"/>
-    <w:lsdException w:name="Light List Accent 1" w:semiHidden="0" w:uiPriority="61" w:unhideWhenUsed="0"/>
-    <w:lsdException w:name="Light Grid Accent 1" w:semiHidden="0" w:uiPriority="62" w:unhideWhenUsed="0"/>
-    <w:lsdException w:name="Medium Shading 1 Accent 1" w:semiHidden="0" w:uiPriority="63" w:unhideWhenUsed="0"/>
-    <w:lsdException w:name="Medium Shading 2 Accent 1" w:semiHidden="0" w:uiPriority="64" w:unhideWhenUsed="0"/>
-    <w:lsdException w:name="Medium List 1 Accent 1" w:semiHidden="0" w:uiPriority="65" w:unhideWhenUsed="0"/>
-    <w:lsdException w:name="Revision" w:unhideWhenUsed="0"/>
-    <w:lsdException w:name="List Paragraph" w:semiHidden="0" w:uiPriority="34" w:unhideWhenUsed="0" w:qFormat="1"/>
-    <w:lsdException w:name="Quote" w:semiHidden="0" w:uiPriority="29" w:unhideWhenUsed="0" w:qFormat="1"/>
-    <w:lsdException w:name="Intense Quote" w:semiHidden="0" w:uiPriority="30" w:unhideWhenUsed="0" w:qFormat="1"/>
-    <w:lsdException w:name="Medium List 2 Accent 1" w:semiHidden="0" w:uiPriority="66" w:unhideWhenUsed="0"/>
-    <w:lsdException w:name="Medium Grid 1 Accent 1" w:semiHidden="0" w:uiPriority="67" w:unhideWhenUsed="0"/>
-    <w:lsdException w:name="Medium Grid 2 Accent 1" w:semiHidden="0" w:uiPriority="68" w:unhideWhenUsed="0"/>
-    <w:lsdException w:name="Medium Grid 3 Accent 1" w:semiHidden="0" w:uiPriority="69" w:unhideWhenUsed="0"/>
-    <w:lsdException w:name="Dark List Accent 1" w:semiHidden="0" w:uiPriority="70" w:unhideWhenUsed="0"/>
-    <w:lsdException w:name="Colorful Shading Accent 1" w:semiHidden="0" w:uiPriority="71" w:unhideWhenUsed="0"/>
-    <w:lsdException w:name="Colorful List Accent 1" w:semiHidden="0" w:uiPriority="72" w:unhideWhenUsed="0"/>
-    <w:lsdException w:name="Colorful Grid Accent 1" w:semiHidden="0" w:uiPriority="73" w:unhideWhenUsed="0"/>
-    <w:lsdException w:name="Light Shading Accent 2" w:semiHidden="0" w:uiPriority="60" w:unhideWhenUsed="0"/>
-    <w:lsdException w:name="Light List Accent 2" w:semiHidden="0" w:uiPriority="61" w:unhideWhenUsed="0"/>
-    <w:lsdException w:name="Light Grid Accent 2" w:semiHidden="0" w:uiPriority="62" w:unhideWhenUsed="0"/>
-    <w:lsdException w:name="Medium Shading 1 Accent 2" w:semiHidden="0" w:uiPriority="63" w:unhideWhenUsed="0"/>
-    <w:lsdException w:name="Medium Shading 2 Accent 2" w:semiHidden="0" w:uiPriority="64" w:unhideWhenUsed="0"/>
-    <w:lsdException w:name="Medium List 1 Accent 2" w:semiHidden="0" w:uiPriority="65" w:unhideWhenUsed="0"/>
-    <w:lsdException w:name="Medium List 2 Accent 2" w:semiHidden="0" w:uiPriority="66" w:unhideWhenUsed="0"/>
-    <w:lsdException w:name="Medium Grid 1 Accent 2" w:semiHidden="0" w:uiPriority="67" w:unhideWhenUsed="0"/>
-    <w:lsdException w:name="Medium Grid 2 Accent 2" w:semiHidden="0" w:uiPriority="68" w:unhideWhenUsed="0"/>
-    <w:lsdException w:name="Medium Grid 3 Accent 2" w:semiHidden="0" w:uiPriority="69" w:unhideWhenUsed="0"/>
-    <w:lsdException w:name="Dark List Accent 2" w:semiHidden="0" w:uiPriority="70" w:unhideWhenUsed="0"/>
-    <w:lsdException w:name="Colorful Shading Accent 2" w:semiHidden="0" w:uiPriority="71" w:unhideWhenUsed="0"/>
-    <w:lsdException w:name="Colorful List Accent 2" w:semiHidden="0" w:uiPriority="72" w:unhideWhenUsed="0"/>
-    <w:lsdException w:name="Colorful Grid Accent 2" w:semiHidden="0" w:uiPriority="73" w:unhideWhenUsed="0"/>
-    <w:lsdException w:name="Light Shading Accent 3" w:semiHidden="0" w:uiPriority="60" w:unhideWhenUsed="0"/>
-    <w:lsdException w:name="Light List Accent 3" w:semiHidden="0" w:uiPriority="61" w:unhideWhenUsed="0"/>
-    <w:lsdException w:name="Light Grid Accent 3" w:semiHidden="0" w:uiPriority="62" w:unhideWhenUsed="0"/>
-    <w:lsdException w:name="Medium Shading 1 Accent 3" w:semiHidden="0" w:uiPriority="63" w:unhideWhenUsed="0"/>
-    <w:lsdException w:name="Medium Shading 2 Accent 3" w:semiHidden="0" w:uiPriority="64" w:unhideWhenUsed="0"/>
-    <w:lsdException w:name="Medium List 1 Accent 3" w:semiHidden="0" w:uiPriority="65" w:unhideWhenUsed="0"/>
-    <w:lsdException w:name="Medium List 2 Accent 3" w:semiHidden="0" w:uiPriority="66" w:unhideWhenUsed="0"/>
-    <w:lsdException w:name="Medium Grid 1 Accent 3" w:semiHidden="0" w:uiPriority="67" w:unhideWhenUsed="0"/>
-    <w:lsdException w:name="Medium Grid 2 Accent 3" w:semiHidden="0" w:uiPriority="68" w:unhideWhenUsed="0"/>
-    <w:lsdException w:name="Medium Grid 3 Accent 3" w:semiHidden="0" w:uiPriority="69" w:unhideWhenUsed="0"/>
-    <w:lsdException w:name="Dark List Accent 3" w:semiHidden="0" w:uiPriority="70" w:unhideWhenUsed="0"/>
-    <w:lsdException w:name="Colorful Shading Accent 3" w:semiHidden="0" w:uiPriority="71" w:unhideWhenUsed="0"/>
-    <w:lsdException w:name="Colorful List Accent 3" w:semiHidden="0" w:uiPriority="72" w:unhideWhenUsed="0"/>
-    <w:lsdException w:name="Colorful Grid Accent 3" w:semiHidden="0" w:uiPriority="73" w:unhideWhenUsed="0"/>
-    <w:lsdException w:name="Light Shading Accent 4" w:semiHidden="0" w:uiPriority="60" w:unhideWhenUsed="0"/>
-    <w:lsdException w:name="Light List Accent 4" w:semiHidden="0" w:uiPriority="61" w:unhideWhenUsed="0"/>
-    <w:lsdException w:name="Light Grid Accent 4" w:semiHidden="0" w:uiPriority="62" w:unhideWhenUsed="0"/>
-    <w:lsdException w:name="Medium Shading 1 Accent 4" w:semiHidden="0" w:uiPriority="63" w:unhideWhenUsed="0"/>
-    <w:lsdException w:name="Medium Shading 2 Accent 4" w:semiHidden="0" w:uiPriority="64" w:unhideWhenUsed="0"/>
-    <w:lsdException w:name="Medium List 1 Accent 4" w:semiHidden="0" w:uiPriority="65" w:unhideWhenUsed="0"/>
-    <w:lsdException w:name="Medium List 2 Accent 4" w:semiHidden="0" w:uiPriority="66" w:unhideWhenUsed="0"/>
-    <w:lsdException w:name="Medium Grid 1 Accent 4" w:semiHidden="0" w:uiPriority="67" w:unhideWhenUsed="0"/>
-    <w:lsdException w:name="Medium Grid 2 Accent 4" w:semiHidden="0" w:uiPriority="68" w:unhideWhenUsed="0"/>
-    <w:lsdException w:name="Medium Grid 3 Accent 4" w:semiHidden="0" w:uiPriority="69" w:unhideWhenUsed="0"/>
-    <w:lsdException w:name="Dark List Accent 4" w:semiHidden="0" w:uiPriority="70" w:unhideWhenUsed="0"/>
-    <w:lsdException w:name="Colorful Shading Accent 4" w:semiHidden="0" w:uiPriority="71" w:unhideWhenUsed="0"/>
-    <w:lsdException w:name="Colorful List Accent 4" w:semiHidden="0" w:uiPriority="72" w:unhideWhenUsed="0"/>
-    <w:lsdException w:name="Colorful Grid Accent 4" w:semiHidden="0" w:uiPriority="73" w:unhideWhenUsed="0"/>
-    <w:lsdException w:name="Light Shading Accent 5" w:semiHidden="0" w:uiPriority="60" w:unhideWhenUsed="0"/>
-    <w:lsdException w:name="Light List Accent 5" w:semiHidden="0" w:uiPriority="61" w:unhideWhenUsed="0"/>
-    <w:lsdException w:name="Light Grid Accent 5" w:semiHidden="0" w:uiPriority="62" w:unhideWhenUsed="0"/>
-    <w:lsdException w:name="Medium Shading 1 Accent 5" w:semiHidden="0" w:uiPriority="63" w:unhideWhenUsed="0"/>
-    <w:lsdException w:name="Medium Shading 2 Accent 5" w:semiHidden="0" w:uiPriority="64" w:unhideWhenUsed="0"/>
-    <w:lsdException w:name="Medium List 1 Accent 5" w:semiHidden="0" w:uiPriority="65" w:unhideWhenUsed="0"/>
-    <w:lsdException w:name="Medium List 2 Accent 5" w:semiHidden="0" w:uiPriority="66" w:unhideWhenUsed="0"/>
-    <w:lsdException w:name="Medium Grid 1 Accent 5" w:semiHidden="0" w:uiPriority="67" w:unhideWhenUsed="0"/>
-    <w:lsdException w:name="Medium Grid 2 Accent 5" w:semiHidden="0" w:uiPriority="68" w:unhideWhenUsed="0"/>
-    <w:lsdException w:name="Medium Grid 3 Accent 5" w:semiHidden="0" w:uiPriority="69" w:unhideWhenUsed="0"/>
-    <w:lsdException w:name="Dark List Accent 5" w:semiHidden="0" w:uiPriority="70" w:unhideWhenUsed="0"/>
-    <w:lsdException w:name="Colorful Shading Accent 5" w:semiHidden="0" w:uiPriority="71" w:unhideWhenUsed="0"/>
-    <w:lsdException w:name="Colorful List Accent 5" w:semiHidden="0" w:uiPriority="72" w:unhideWhenUsed="0"/>
-    <w:lsdException w:name="Colorful Grid Accent 5" w:semiHidden="0" w:uiPriority="73" w:unhideWhenUsed="0"/>
-    <w:lsdException w:name="Light Shading Accent 6" w:semiHidden="0" w:uiPriority="60" w:unhideWhenUsed="0"/>
-    <w:lsdException w:name="Light List Accent 6" w:semiHidden="0" w:uiPriority="61" w:unhideWhenUsed="0"/>
-    <w:lsdException w:name="Light Grid Accent 6" w:semiHidden="0" w:uiPriority="62" w:unhideWhenUsed="0"/>
-    <w:lsdException w:name="Medium Shading 1 Accent 6" w:semiHidden="0" w:uiPriority="63" w:unhideWhenUsed="0"/>
-    <w:lsdException w:name="Medium Shading 2 Accent 6" w:semiHidden="0" w:uiPriority="64" w:unhideWhenUsed="0"/>
-    <w:lsdException w:name="Medium List 1 Accent 6" w:semiHidden="0" w:uiPriority="65" w:unhideWhenUsed="0"/>
-    <w:lsdException w:name="Medium List 2 Accent 6" w:semiHidden="0" w:uiPriority="66" w:unhideWhenUsed="0"/>
-    <w:lsdException w:name="Medium Grid 1 Accent 6" w:semiHidden="0" w:uiPriority="67" w:unhideWhenUsed="0"/>
-    <w:lsdException w:name="Medium Grid 2 Accent 6" w:semiHidden="0" w:uiPriority="68" w:unhideWhenUsed="0"/>
-    <w:lsdException w:name="Medium Grid 3 Accent 6" w:semiHidden="0" w:uiPriority="69" w:unhideWhenUsed="0"/>
-    <w:lsdException w:name="Dark List Accent 6" w:semiHidden="0" w:uiPriority="70" w:unhideWhenUsed="0"/>
-    <w:lsdException w:name="Colorful Shading Accent 6" w:semiHidden="0" w:uiPriority="71" w:unhideWhenUsed="0"/>
-    <w:lsdException w:name="Colorful List Accent 6" w:semiHidden="0" w:uiPriority="72" w:unhideWhenUsed="0"/>
-    <w:lsdException w:name="Colorful Grid Accent 6" w:semiHidden="0" w:uiPriority="73" w:unhideWhenUsed="0"/>
-    <w:lsdException w:name="Subtle Emphasis" w:semiHidden="0" w:uiPriority="19" w:unhideWhenUsed="0" w:qFormat="1"/>
-    <w:lsdException w:name="Intense Emphasis" w:semiHidden="0" w:uiPriority="21" w:unhideWhenUsed="0" w:qFormat="1"/>
-    <w:lsdException w:name="Subtle Reference" w:semiHidden="0" w:uiPriority="31" w:unhideWhenUsed="0" w:qFormat="1"/>
-    <w:lsdException w:name="Intense Reference" w:semiHidden="0" w:uiPriority="32" w:unhideWhenUsed="0" w:qFormat="1"/>
-    <w:lsdException w:name="Book Title" w:semiHidden="0" w:uiPriority="33" w:unhideWhenUsed="0" w:qFormat="1"/>
-    <w:lsdException w:name="Bibliography" w:uiPriority="37"/>
-    <w:lsdException w:name="TOC Heading" w:uiPriority="39" w:qFormat="1"/>
+  <w:latentStyles w:defLockedState="0" w:defUIPriority="99" w:defSemiHidden="0" w:defUnhideWhenUsed="0" w:defQFormat="0" w:count="374">
+    <w:lsdException w:name="Normal" w:uiPriority="0" w:qFormat="1"/>
+    <w:lsdException w:name="heading 1" w:uiPriority="9" w:qFormat="1"/>
+    <w:lsdException w:name="heading 2" w:semiHidden="1" w:uiPriority="9" w:unhideWhenUsed="1" w:qFormat="1"/>
+    <w:lsdException w:name="heading 3" w:semiHidden="1" w:uiPriority="9" w:unhideWhenUsed="1" w:qFormat="1"/>
+    <w:lsdException w:name="heading 4" w:semiHidden="1" w:uiPriority="9" w:unhideWhenUsed="1" w:qFormat="1"/>
+    <w:lsdException w:name="heading 5" w:semiHidden="1" w:uiPriority="9" w:unhideWhenUsed="1" w:qFormat="1"/>
+    <w:lsdException w:name="heading 6" w:semiHidden="1" w:uiPriority="9" w:unhideWhenUsed="1" w:qFormat="1"/>
+    <w:lsdException w:name="heading 7" w:semiHidden="1" w:uiPriority="9" w:unhideWhenUsed="1" w:qFormat="1"/>
+    <w:lsdException w:name="heading 8" w:semiHidden="1" w:uiPriority="9" w:unhideWhenUsed="1" w:qFormat="1"/>
+    <w:lsdException w:name="heading 9" w:semiHidden="1" w:uiPriority="9" w:unhideWhenUsed="1" w:qFormat="1"/>
+    <w:lsdException w:name="index 1" w:semiHidden="1" w:unhideWhenUsed="1"/>
+    <w:lsdException w:name="index 2" w:semiHidden="1" w:unhideWhenUsed="1"/>
+    <w:lsdException w:name="index 3" w:semiHidden="1" w:unhideWhenUsed="1"/>
+    <w:lsdException w:name="index 4" w:semiHidden="1" w:unhideWhenUsed="1"/>
+    <w:lsdException w:name="index 5" w:semiHidden="1" w:unhideWhenUsed="1"/>
+    <w:lsdException w:name="index 6" w:semiHidden="1" w:unhideWhenUsed="1"/>
+    <w:lsdException w:name="index 7" w:semiHidden="1" w:unhideWhenUsed="1"/>
+    <w:lsdException w:name="index 8" w:semiHidden="1" w:unhideWhenUsed="1"/>
+    <w:lsdException w:name="index 9" w:semiHidden="1" w:unhideWhenUsed="1"/>
+    <w:lsdException w:name="toc 1" w:semiHidden="1" w:uiPriority="39" w:unhideWhenUsed="1"/>
+    <w:lsdException w:name="toc 2" w:semiHidden="1" w:uiPriority="39" w:unhideWhenUsed="1"/>
+    <w:lsdException w:name="toc 3" w:semiHidden="1" w:uiPriority="39" w:unhideWhenUsed="1"/>
+    <w:lsdException w:name="toc 4" w:semiHidden="1" w:uiPriority="39" w:unhideWhenUsed="1"/>
+    <w:lsdException w:name="toc 5" w:semiHidden="1" w:uiPriority="39" w:unhideWhenUsed="1"/>
+    <w:lsdException w:name="toc 6" w:semiHidden="1" w:uiPriority="39" w:unhideWhenUsed="1"/>
+    <w:lsdException w:name="toc 7" w:semiHidden="1" w:uiPriority="39" w:unhideWhenUsed="1"/>
+    <w:lsdException w:name="toc 8" w:semiHidden="1" w:uiPriority="39" w:unhideWhenUsed="1"/>
+    <w:lsdException w:name="toc 9" w:semiHidden="1" w:uiPriority="39" w:unhideWhenUsed="1"/>
+    <w:lsdException w:name="Normal Indent" w:semiHidden="1" w:unhideWhenUsed="1"/>
+    <w:lsdException w:name="footnote text" w:semiHidden="1" w:unhideWhenUsed="1"/>
+    <w:lsdException w:name="annotation text" w:semiHidden="1" w:unhideWhenUsed="1"/>
+    <w:lsdException w:name="header" w:semiHidden="1" w:unhideWhenUsed="1"/>
+    <w:lsdException w:name="footer" w:semiHidden="1" w:unhideWhenUsed="1"/>
+    <w:lsdException w:name="index heading" w:semiHidden="1" w:unhideWhenUsed="1"/>
+    <w:lsdException w:name="caption" w:semiHidden="1" w:uiPriority="35" w:unhideWhenUsed="1" w:qFormat="1"/>
+    <w:lsdException w:name="table of figures" w:semiHidden="1" w:unhideWhenUsed="1"/>
+    <w:lsdException w:name="envelope address" w:semiHidden="1" w:unhideWhenUsed="1"/>
+    <w:lsdException w:name="envelope return" w:semiHidden="1" w:unhideWhenUsed="1"/>
+    <w:lsdException w:name="footnote reference" w:semiHidden="1" w:unhideWhenUsed="1"/>
+    <w:lsdException w:name="annotation reference" w:semiHidden="1" w:unhideWhenUsed="1"/>
+    <w:lsdException w:name="line number" w:semiHidden="1" w:unhideWhenUsed="1"/>
+    <w:lsdException w:name="page number" w:semiHidden="1" w:unhideWhenUsed="1"/>
+    <w:lsdException w:name="endnote reference" w:semiHidden="1" w:unhideWhenUsed="1"/>
+    <w:lsdException w:name="endnote text" w:semiHidden="1" w:unhideWhenUsed="1"/>
+    <w:lsdException w:name="table of authorities" w:semiHidden="1" w:unhideWhenUsed="1"/>
+    <w:lsdException w:name="macro" w:semiHidden="1" w:unhideWhenUsed="1"/>
+    <w:lsdException w:name="toa heading" w:semiHidden="1" w:unhideWhenUsed="1"/>
+    <w:lsdException w:name="List" w:semiHidden="1" w:unhideWhenUsed="1"/>
+    <w:lsdException w:name="List Bullet" w:semiHidden="1" w:unhideWhenUsed="1"/>
+    <w:lsdException w:name="List Number" w:semiHidden="1" w:unhideWhenUsed="1"/>
+    <w:lsdException w:name="List 2" w:semiHidden="1" w:unhideWhenUsed="1"/>
+    <w:lsdException w:name="List 3" w:semiHidden="1" w:unhideWhenUsed="1"/>
+    <w:lsdException w:name="List 4" w:semiHidden="1" w:unhideWhenUsed="1"/>
+    <w:lsdException w:name="List 5" w:semiHidden="1" w:unhideWhenUsed="1"/>
+    <w:lsdException w:name="List Bullet 2" w:semiHidden="1" w:unhideWhenUsed="1"/>
+    <w:lsdException w:name="List Bullet 3" w:semiHidden="1" w:unhideWhenUsed="1"/>
+    <w:lsdException w:name="List Bullet 4" w:semiHidden="1" w:unhideWhenUsed="1"/>
+    <w:lsdException w:name="List Bullet 5" w:semiHidden="1" w:unhideWhenUsed="1"/>
+    <w:lsdException w:name="List Number 2" w:semiHidden="1" w:unhideWhenUsed="1"/>
+    <w:lsdException w:name="List Number 3" w:semiHidden="1" w:unhideWhenUsed="1"/>
+    <w:lsdException w:name="List Number 4" w:semiHidden="1" w:unhideWhenUsed="1"/>
+    <w:lsdException w:name="List Number 5" w:semiHidden="1" w:unhideWhenUsed="1"/>
+    <w:lsdException w:name="Title" w:uiPriority="10" w:qFormat="1"/>
+    <w:lsdException w:name="Closing" w:semiHidden="1" w:unhideWhenUsed="1"/>
+    <w:lsdException w:name="Signature" w:semiHidden="1" w:unhideWhenUsed="1"/>
+    <w:lsdException w:name="Default Paragraph Font" w:semiHidden="1" w:uiPriority="1" w:unhideWhenUsed="1"/>
+    <w:lsdException w:name="Body Text" w:semiHidden="1" w:unhideWhenUsed="1"/>
+    <w:lsdException w:name="Body Text Indent" w:semiHidden="1" w:unhideWhenUsed="1"/>
+    <w:lsdException w:name="List Continue" w:semiHidden="1" w:unhideWhenUsed="1"/>
+    <w:lsdException w:name="List Continue 2" w:semiHidden="1" w:unhideWhenUsed="1"/>
+    <w:lsdException w:name="List Continue 3" w:semiHidden="1" w:unhideWhenUsed="1"/>
+    <w:lsdException w:name="List Continue 4" w:semiHidden="1" w:unhideWhenUsed="1"/>
+    <w:lsdException w:name="List Continue 5" w:semiHidden="1" w:unhideWhenUsed="1"/>
+    <w:lsdException w:name="Message Header" w:semiHidden="1" w:unhideWhenUsed="1"/>
+    <w:lsdException w:name="Subtitle" w:uiPriority="11" w:qFormat="1"/>
+    <w:lsdException w:name="Salutation" w:semiHidden="1" w:unhideWhenUsed="1"/>
+    <w:lsdException w:name="Date" w:semiHidden="1" w:unhideWhenUsed="1"/>
+    <w:lsdException w:name="Body Text First Indent" w:semiHidden="1" w:unhideWhenUsed="1"/>
+    <w:lsdException w:name="Body Text First Indent 2" w:semiHidden="1" w:unhideWhenUsed="1"/>
+    <w:lsdException w:name="Note Heading" w:semiHidden="1" w:unhideWhenUsed="1"/>
+    <w:lsdException w:name="Body Text 2" w:semiHidden="1" w:unhideWhenUsed="1"/>
+    <w:lsdException w:name="Body Text 3" w:semiHidden="1" w:unhideWhenUsed="1"/>
+    <w:lsdException w:name="Body Text Indent 2" w:semiHidden="1" w:unhideWhenUsed="1"/>
+    <w:lsdException w:name="Body Text Indent 3" w:semiHidden="1" w:unhideWhenUsed="1"/>
+    <w:lsdException w:name="Block Text" w:semiHidden="1" w:unhideWhenUsed="1"/>
+    <w:lsdException w:name="Hyperlink" w:semiHidden="1" w:unhideWhenUsed="1"/>
+    <w:lsdException w:name="FollowedHyperlink" w:semiHidden="1" w:unhideWhenUsed="1"/>
+    <w:lsdException w:name="Strong" w:uiPriority="22" w:qFormat="1"/>
+    <w:lsdException w:name="Emphasis" w:uiPriority="20" w:qFormat="1"/>
+    <w:lsdException w:name="Document Map" w:semiHidden="1" w:unhideWhenUsed="1"/>
+    <w:lsdException w:name="Plain Text" w:semiHidden="1" w:unhideWhenUsed="1"/>
+    <w:lsdException w:name="E-mail Signature" w:semiHidden="1" w:unhideWhenUsed="1"/>
+    <w:lsdException w:name="HTML Top of Form" w:semiHidden="1" w:unhideWhenUsed="1"/>
+    <w:lsdException w:name="HTML Bottom of Form" w:semiHidden="1" w:unhideWhenUsed="1"/>
+    <w:lsdException w:name="Normal (Web)" w:semiHidden="1" w:unhideWhenUsed="1"/>
+    <w:lsdException w:name="HTML Acronym" w:semiHidden="1" w:unhideWhenUsed="1"/>
+    <w:lsdException w:name="HTML Address" w:semiHidden="1" w:unhideWhenUsed="1"/>
+    <w:lsdException w:name="HTML Cite" w:semiHidden="1" w:unhideWhenUsed="1"/>
+    <w:lsdException w:name="HTML Code" w:semiHidden="1" w:unhideWhenUsed="1"/>
+    <w:lsdException w:name="HTML Definition" w:semiHidden="1" w:unhideWhenUsed="1"/>
+    <w:lsdException w:name="HTML Keyboard" w:semiHidden="1" w:unhideWhenUsed="1"/>
+    <w:lsdException w:name="HTML Preformatted" w:semiHidden="1" w:unhideWhenUsed="1"/>
+    <w:lsdException w:name="HTML Sample" w:semiHidden="1" w:unhideWhenUsed="1"/>
+    <w:lsdException w:name="HTML Typewriter" w:semiHidden="1" w:unhideWhenUsed="1"/>
+    <w:lsdException w:name="HTML Variable" w:semiHidden="1" w:unhideWhenUsed="1"/>
+    <w:lsdException w:name="Normal Table" w:semiHidden="1" w:unhideWhenUsed="1"/>
+    <w:lsdException w:name="annotation subject" w:semiHidden="1" w:unhideWhenUsed="1"/>
+    <w:lsdException w:name="No List" w:semiHidden="1" w:unhideWhenUsed="1"/>
+    <w:lsdException w:name="Outline List 1" w:semiHidden="1" w:unhideWhenUsed="1"/>
+    <w:lsdException w:name="Outline List 2" w:semiHidden="1" w:unhideWhenUsed="1"/>
+    <w:lsdException w:name="Outline List 3" w:semiHidden="1" w:unhideWhenUsed="1"/>
+    <w:lsdException w:name="Table Simple 1" w:semiHidden="1" w:unhideWhenUsed="1"/>
+    <w:lsdException w:name="Table Simple 2" w:semiHidden="1" w:unhideWhenUsed="1"/>
+    <w:lsdException w:name="Table Simple 3" w:semiHidden="1" w:unhideWhenUsed="1"/>
+    <w:lsdException w:name="Table Classic 1" w:semiHidden="1" w:unhideWhenUsed="1"/>
+    <w:lsdException w:name="Table Classic 2" w:semiHidden="1" w:unhideWhenUsed="1"/>
+    <w:lsdException w:name="Table Classic 3" w:semiHidden="1" w:unhideWhenUsed="1"/>
+    <w:lsdException w:name="Table Classic 4" w:semiHidden="1" w:unhideWhenUsed="1"/>
+    <w:lsdException w:name="Table Colorful 1" w:semiHidden="1" w:unhideWhenUsed="1"/>
+    <w:lsdException w:name="Table Colorful 2" w:semiHidden="1" w:unhideWhenUsed="1"/>
+    <w:lsdException w:name="Table Colorful 3" w:semiHidden="1" w:unhideWhenUsed="1"/>
+    <w:lsdException w:name="Table Columns 1" w:semiHidden="1" w:unhideWhenUsed="1"/>
+    <w:lsdException w:name="Table Columns 2" w:semiHidden="1" w:unhideWhenUsed="1"/>
+    <w:lsdException w:name="Table Columns 3" w:semiHidden="1" w:unhideWhenUsed="1"/>
+    <w:lsdException w:name="Table Columns 4" w:semiHidden="1" w:unhideWhenUsed="1"/>
+    <w:lsdException w:name="Table Columns 5" w:semiHidden="1" w:unhideWhenUsed="1"/>
+    <w:lsdException w:name="Table Grid 1" w:semiHidden="1" w:unhideWhenUsed="1"/>
+    <w:lsdException w:name="Table Grid 2" w:semiHidden="1" w:unhideWhenUsed="1"/>
+    <w:lsdException w:name="Table Grid 3" w:semiHidden="1" w:unhideWhenUsed="1"/>
+    <w:lsdException w:name="Table Grid 4" w:semiHidden="1" w:unhideWhenUsed="1"/>
+    <w:lsdException w:name="Table Grid 5" w:semiHidden="1" w:unhideWhenUsed="1"/>
+    <w:lsdException w:name="Table Grid 6" w:semiHidden="1" w:unhideWhenUsed="1"/>
+    <w:lsdException w:name="Table Grid 7" w:semiHidden="1" w:unhideWhenUsed="1"/>
+    <w:lsdException w:name="Table Grid 8" w:semiHidden="1" w:unhideWhenUsed="1"/>
+    <w:lsdException w:name="Table List 1" w:semiHidden="1" w:unhideWhenUsed="1"/>
+    <w:lsdException w:name="Table List 2" w:semiHidden="1" w:unhideWhenUsed="1"/>
+    <w:lsdException w:name="Table List 3" w:semiHidden="1" w:unhideWhenUsed="1"/>
+    <w:lsdException w:name="Table List 4" w:semiHidden="1" w:unhideWhenUsed="1"/>
+    <w:lsdException w:name="Table List 5" w:semiHidden="1" w:unhideWhenUsed="1"/>
+    <w:lsdException w:name="Table List 6" w:semiHidden="1" w:unhideWhenUsed="1"/>
+    <w:lsdException w:name="Table List 7" w:semiHidden="1" w:unhideWhenUsed="1"/>
+    <w:lsdException w:name="Table List 8" w:semiHidden="1" w:unhideWhenUsed="1"/>
+    <w:lsdException w:name="Table 3D effects 1" w:semiHidden="1" w:unhideWhenUsed="1"/>
+    <w:lsdException w:name="Table 3D effects 2" w:semiHidden="1" w:unhideWhenUsed="1"/>
+    <w:lsdException w:name="Table 3D effects 3" w:semiHidden="1" w:unhideWhenUsed="1"/>
+    <w:lsdException w:name="Table Contemporary" w:semiHidden="1" w:unhideWhenUsed="1"/>
+    <w:lsdException w:name="Table Elegant" w:semiHidden="1" w:unhideWhenUsed="1"/>
+    <w:lsdException w:name="Table Professional" w:semiHidden="1" w:unhideWhenUsed="1"/>
+    <w:lsdException w:name="Table Subtle 1" w:semiHidden="1" w:unhideWhenUsed="1"/>
+    <w:lsdException w:name="Table Subtle 2" w:semiHidden="1" w:unhideWhenUsed="1"/>
+    <w:lsdException w:name="Table Web 1" w:semiHidden="1" w:unhideWhenUsed="1"/>
+    <w:lsdException w:name="Table Web 2" w:semiHidden="1" w:unhideWhenUsed="1"/>
+    <w:lsdException w:name="Table Web 3" w:semiHidden="1" w:unhideWhenUsed="1"/>
+    <w:lsdException w:name="Balloon Text" w:semiHidden="1" w:unhideWhenUsed="1"/>
+    <w:lsdException w:name="Table Grid" w:semiHidden="1" w:uiPriority="39" w:unhideWhenUsed="1"/>
+    <w:lsdException w:name="Table Theme" w:semiHidden="1" w:unhideWhenUsed="1"/>
+    <w:lsdException w:name="Placeholder Text" w:semiHidden="1"/>
+    <w:lsdException w:name="No Spacing" w:uiPriority="1" w:qFormat="1"/>
+    <w:lsdException w:name="Light Shading" w:uiPriority="60"/>
+    <w:lsdException w:name="Light List" w:uiPriority="61"/>
+    <w:lsdException w:name="Light Grid" w:uiPriority="62"/>
+    <w:lsdException w:name="Medium Shading 1" w:uiPriority="63"/>
+    <w:lsdException w:name="Medium Shading 2" w:uiPriority="64"/>
+    <w:lsdException w:name="Medium List 1" w:uiPriority="65"/>
+    <w:lsdException w:name="Medium List 2" w:uiPriority="66"/>
+    <w:lsdException w:name="Medium Grid 1" w:uiPriority="67"/>
+    <w:lsdException w:name="Medium Grid 2" w:uiPriority="68"/>
+    <w:lsdException w:name="Medium Grid 3" w:uiPriority="69"/>
+    <w:lsdException w:name="Dark List" w:uiPriority="70"/>
+    <w:lsdException w:name="Colorful Shading" w:uiPriority="71"/>
+    <w:lsdException w:name="Colorful List" w:uiPriority="72"/>
+    <w:lsdException w:name="Colorful Grid" w:uiPriority="73"/>
+    <w:lsdException w:name="Light Shading Accent 1" w:uiPriority="60"/>
+    <w:lsdException w:name="Light List Accent 1" w:uiPriority="61"/>
+    <w:lsdException w:name="Light Grid Accent 1" w:uiPriority="62"/>
+    <w:lsdException w:name="Medium Shading 1 Accent 1" w:uiPriority="63"/>
+    <w:lsdException w:name="Medium Shading 2 Accent 1" w:uiPriority="64"/>
+    <w:lsdException w:name="Medium List 1 Accent 1" w:uiPriority="65"/>
+    <w:lsdException w:name="Revision" w:semiHidden="1"/>
+    <w:lsdException w:name="List Paragraph" w:uiPriority="34" w:qFormat="1"/>
+    <w:lsdException w:name="Quote" w:uiPriority="29" w:qFormat="1"/>
+    <w:lsdException w:name="Intense Quote" w:uiPriority="30" w:qFormat="1"/>
+    <w:lsdException w:name="Medium List 2 Accent 1" w:uiPriority="66"/>
+    <w:lsdException w:name="Medium Grid 1 Accent 1" w:uiPriority="67"/>
+    <w:lsdException w:name="Medium Grid 2 Accent 1" w:uiPriority="68"/>
+    <w:lsdException w:name="Medium Grid 3 Accent 1" w:uiPriority="69"/>
+    <w:lsdException w:name="Dark List Accent 1" w:uiPriority="70"/>
+    <w:lsdException w:name="Colorful Shading Accent 1" w:uiPriority="71"/>
+    <w:lsdException w:name="Colorful List Accent 1" w:uiPriority="72"/>
+    <w:lsdException w:name="Colorful Grid Accent 1" w:uiPriority="73"/>
+    <w:lsdException w:name="Light Shading Accent 2" w:uiPriority="60"/>
+    <w:lsdException w:name="Light List Accent 2" w:uiPriority="61"/>
+    <w:lsdException w:name="Light Grid Accent 2" w:uiPriority="62"/>
+    <w:lsdException w:name="Medium Shading 1 Accent 2" w:uiPriority="63"/>
+    <w:lsdException w:name="Medium Shading 2 Accent 2" w:uiPriority="64"/>
+    <w:lsdException w:name="Medium List 1 Accent 2" w:uiPriority="65"/>
+    <w:lsdException w:name="Medium List 2 Accent 2" w:uiPriority="66"/>
+    <w:lsdException w:name="Medium Grid 1 Accent 2" w:uiPriority="67"/>
+    <w:lsdException w:name="Medium Grid 2 Accent 2" w:uiPriority="68"/>
+    <w:lsdException w:name="Medium Grid 3 Accent 2" w:uiPriority="69"/>
+    <w:lsdException w:name="Dark List Accent 2" w:uiPriority="70"/>
+    <w:lsdException w:name="Colorful Shading Accent 2" w:uiPriority="71"/>
+    <w:lsdException w:name="Colorful List Accent 2" w:uiPriority="72"/>
+    <w:lsdException w:name="Colorful Grid Accent 2" w:uiPriority="73"/>
+    <w:lsdException w:name="Light Shading Accent 3" w:uiPriority="60"/>
+    <w:lsdException w:name="Light List Accent 3" w:uiPriority="61"/>
+    <w:lsdException w:name="Light Grid Accent 3" w:uiPriority="62"/>
+    <w:lsdException w:name="Medium Shading 1 Accent 3" w:uiPriority="63"/>
+    <w:lsdException w:name="Medium Shading 2 Accent 3" w:uiPriority="64"/>
+    <w:lsdException w:name="Medium List 1 Accent 3" w:uiPriority="65"/>
+    <w:lsdException w:name="Medium List 2 Accent 3" w:uiPriority="66"/>
+    <w:lsdException w:name="Medium Grid 1 Accent 3" w:uiPriority="67"/>
+    <w:lsdException w:name="Medium Grid 2 Accent 3" w:uiPriority="68"/>
+    <w:lsdException w:name="Medium Grid 3 Accent 3" w:uiPriority="69"/>
+    <w:lsdException w:name="Dark List Accent 3" w:uiPriority="70"/>
+    <w:lsdException w:name="Colorful Shading Accent 3" w:uiPriority="71"/>
+    <w:lsdException w:name="Colorful List Accent 3" w:uiPriority="72"/>
+    <w:lsdException w:name="Colorful Grid Accent 3" w:uiPriority="73"/>
+    <w:lsdException w:name="Light Shading Accent 4" w:uiPriority="60"/>
+    <w:lsdException w:name="Light List Accent 4" w:uiPriority="61"/>
+    <w:lsdException w:name="Light Grid Accent 4" w:uiPriority="62"/>
+    <w:lsdException w:name="Medium Shading 1 Accent 4" w:uiPriority="63"/>
+    <w:lsdException w:name="Medium Shading 2 Accent 4" w:uiPriority="64"/>
+    <w:lsdException w:name="Medium List 1 Accent 4" w:uiPriority="65"/>
+    <w:lsdException w:name="Medium List 2 Accent 4" w:uiPriority="66"/>
+    <w:lsdException w:name="Medium Grid 1 Accent 4" w:uiPriority="67"/>
+    <w:lsdException w:name="Medium Grid 2 Accent 4" w:uiPriority="68"/>
+    <w:lsdException w:name="Medium Grid 3 Accent 4" w:uiPriority="69"/>
+    <w:lsdException w:name="Dark List Accent 4" w:uiPriority="70"/>
+    <w:lsdException w:name="Colorful Shading Accent 4" w:uiPriority="71"/>
+    <w:lsdException w:name="Colorful List Accent 4" w:uiPriority="72"/>
+    <w:lsdException w:name="Colorful Grid Accent 4" w:uiPriority="73"/>
+    <w:lsdException w:name="Light Shading Accent 5" w:uiPriority="60"/>
+    <w:lsdException w:name="Light List Accent 5" w:uiPriority="61"/>
+    <w:lsdException w:name="Light Grid Accent 5" w:uiPriority="62"/>
+    <w:lsdException w:name="Medium Shading 1 Accent 5" w:uiPriority="63"/>
+    <w:lsdException w:name="Medium Shading 2 Accent 5" w:uiPriority="64"/>
+    <w:lsdException w:name="Medium List 1 Accent 5" w:uiPriority="65"/>
+    <w:lsdException w:name="Medium List 2 Accent 5" w:uiPriority="66"/>
+    <w:lsdException w:name="Medium Grid 1 Accent 5" w:uiPriority="67"/>
+    <w:lsdException w:name="Medium Grid 2 Accent 5" w:uiPriority="68"/>
+    <w:lsdException w:name="Medium Grid 3 Accent 5" w:uiPriority="69"/>
+    <w:lsdException w:name="Dark List Accent 5" w:uiPriority="70"/>
+    <w:lsdException w:name="Colorful Shading Accent 5" w:uiPriority="71"/>
+    <w:lsdException w:name="Colorful List Accent 5" w:uiPriority="72"/>
+    <w:lsdException w:name="Colorful Grid Accent 5" w:uiPriority="73"/>
+    <w:lsdException w:name="Light Shading Accent 6" w:uiPriority="60"/>
+    <w:lsdException w:name="Light List Accent 6" w:uiPriority="61"/>
+    <w:lsdException w:name="Light Grid Accent 6" w:uiPriority="62"/>
+    <w:lsdException w:name="Medium Shading 1 Accent 6" w:uiPriority="63"/>
+    <w:lsdException w:name="Medium Shading 2 Accent 6" w:uiPriority="64"/>
+    <w:lsdException w:name="Medium List 1 Accent 6" w:uiPriority="65"/>
+    <w:lsdException w:name="Medium List 2 Accent 6" w:uiPriority="66"/>
+    <w:lsdException w:name="Medium Grid 1 Accent 6" w:uiPriority="67"/>
+    <w:lsdException w:name="Medium Grid 2 Accent 6" w:uiPriority="68"/>
+    <w:lsdException w:name="Medium Grid 3 Accent 6" w:uiPriority="69"/>
+    <w:lsdException w:name="Dark List Accent 6" w:uiPriority="70"/>
+    <w:lsdException w:name="Colorful Shading Accent 6" w:uiPriority="71"/>
+    <w:lsdException w:name="Colorful List Accent 6" w:uiPriority="72"/>
+    <w:lsdException w:name="Colorful Grid Accent 6" w:uiPriority="73"/>
+    <w:lsdException w:name="Subtle Emphasis" w:uiPriority="19" w:qFormat="1"/>
+    <w:lsdException w:name="Intense Emphasis" w:uiPriority="21" w:qFormat="1"/>
+    <w:lsdException w:name="Subtle Reference" w:uiPriority="31" w:qFormat="1"/>
+    <w:lsdException w:name="Intense Reference" w:uiPriority="32" w:qFormat="1"/>
+    <w:lsdException w:name="Book Title" w:uiPriority="33" w:qFormat="1"/>
+    <w:lsdException w:name="Bibliography" w:semiHidden="1" w:uiPriority="37" w:unhideWhenUsed="1"/>
+    <w:lsdException w:name="TOC Heading" w:semiHidden="1" w:uiPriority="39" w:unhideWhenUsed="1" w:qFormat="1"/>
+    <w:lsdException w:name="Plain Table 1" w:uiPriority="41"/>
+    <w:lsdException w:name="Plain Table 2" w:uiPriority="42"/>
+    <w:lsdException w:name="Plain Table 3" w:uiPriority="43"/>
+    <w:lsdException w:name="Plain Table 4" w:uiPriority="44"/>
+    <w:lsdException w:name="Plain Table 5" w:uiPriority="45"/>
+    <w:lsdException w:name="Grid Table Light" w:uiPriority="40"/>
+    <w:lsdException w:name="Grid Table 1 Light" w:uiPriority="46"/>
+    <w:lsdException w:name="Grid Table 2" w:uiPriority="47"/>
+    <w:lsdException w:name="Grid Table 3" w:uiPriority="48"/>
+    <w:lsdException w:name="Grid Table 4" w:uiPriority="49"/>
+    <w:lsdException w:name="Grid Table 5 Dark" w:uiPriority="50"/>
+    <w:lsdException w:name="Grid Table 6 Colorful" w:uiPriority="51"/>
+    <w:lsdException w:name="Grid Table 7 Colorful" w:uiPriority="52"/>
+    <w:lsdException w:name="Grid Table 1 Light Accent 1" w:uiPriority="46"/>
+    <w:lsdException w:name="Grid Table 2 Accent 1" w:uiPriority="47"/>
+    <w:lsdException w:name="Grid Table 3 Accent 1" w:uiPriority="48"/>
+    <w:lsdException w:name="Grid Table 4 Accent 1" w:uiPriority="49"/>
+    <w:lsdException w:name="Grid Table 5 Dark Accent 1" w:uiPriority="50"/>
+    <w:lsdException w:name="Grid Table 6 Colorful Accent 1" w:uiPriority="51"/>
+    <w:lsdException w:name="Grid Table 7 Colorful Accent 1" w:uiPriority="52"/>
+    <w:lsdException w:name="Grid Table 1 Light Accent 2" w:uiPriority="46"/>
+    <w:lsdException w:name="Grid Table 2 Accent 2" w:uiPriority="47"/>
+    <w:lsdException w:name="Grid Table 3 Accent 2" w:uiPriority="48"/>
+    <w:lsdException w:name="Grid Table 4 Accent 2" w:uiPriority="49"/>
+    <w:lsdException w:name="Grid Table 5 Dark Accent 2" w:uiPriority="50"/>
+    <w:lsdException w:name="Grid Table 6 Colorful Accent 2" w:uiPriority="51"/>
+    <w:lsdException w:name="Grid Table 7 Colorful Accent 2" w:uiPriority="52"/>
+    <w:lsdException w:name="Grid Table 1 Light Accent 3" w:uiPriority="46"/>
+    <w:lsdException w:name="Grid Table 2 Accent 3" w:uiPriority="47"/>
+    <w:lsdException w:name="Grid Table 3 Accent 3" w:uiPriority="48"/>
+    <w:lsdException w:name="Grid Table 4 Accent 3" w:uiPriority="49"/>
+    <w:lsdException w:name="Grid Table 5 Dark Accent 3" w:uiPriority="50"/>
+    <w:lsdException w:name="Grid Table 6 Colorful Accent 3" w:uiPriority="51"/>
+    <w:lsdException w:name="Grid Table 7 Colorful Accent 3" w:uiPriority="52"/>
+    <w:lsdException w:name="Grid Table 1 Light Accent 4" w:uiPriority="46"/>
+    <w:lsdException w:name="Grid Table 2 Accent 4" w:uiPriority="47"/>
+    <w:lsdException w:name="Grid Table 3 Accent 4" w:uiPriority="48"/>
+    <w:lsdException w:name="Grid Table 4 Accent 4" w:uiPriority="49"/>
+    <w:lsdException w:name="Grid Table 5 Dark Accent 4" w:uiPriority="50"/>
+    <w:lsdException w:name="Grid Table 6 Colorful Accent 4" w:uiPriority="51"/>
+    <w:lsdException w:name="Grid Table 7 Colorful Accent 4" w:uiPriority="52"/>
+    <w:lsdException w:name="Grid Table 1 Light Accent 5" w:uiPriority="46"/>
+    <w:lsdException w:name="Grid Table 2 Accent 5" w:uiPriority="47"/>
+    <w:lsdException w:name="Grid Table 3 Accent 5" w:uiPriority="48"/>
+    <w:lsdException w:name="Grid Table 4 Accent 5" w:uiPriority="49"/>
+    <w:lsdException w:name="Grid Table 5 Dark Accent 5" w:uiPriority="50"/>
+    <w:lsdException w:name="Grid Table 6 Colorful Accent 5" w:uiPriority="51"/>
+    <w:lsdException w:name="Grid Table 7 Colorful Accent 5" w:uiPriority="52"/>
+    <w:lsdException w:name="Grid Table 1 Light Accent 6" w:uiPriority="46"/>
+    <w:lsdException w:name="Grid Table 2 Accent 6" w:uiPriority="47"/>
+    <w:lsdException w:name="Grid Table 3 Accent 6" w:uiPriority="48"/>
+    <w:lsdException w:name="Grid Table 4 Accent 6" w:uiPriority="49"/>
+    <w:lsdException w:name="Grid Table 5 Dark Accent 6" w:uiPriority="50"/>
+    <w:lsdException w:name="Grid Table 6 Colorful Accent 6" w:uiPriority="51"/>
+    <w:lsdException w:name="Grid Table 7 Colorful Accent 6" w:uiPriority="52"/>
+    <w:lsdException w:name="List Table 1 Light" w:uiPriority="46"/>
+    <w:lsdException w:name="List Table 2" w:uiPriority="47"/>
+    <w:lsdException w:name="List Table 3" w:uiPriority="48"/>
+    <w:lsdException w:name="List Table 4" w:uiPriority="49"/>
+    <w:lsdException w:name="List Table 5 Dark" w:uiPriority="50"/>
+    <w:lsdException w:name="List Table 6 Colorful" w:uiPriority="51"/>
+    <w:lsdException w:name="List Table 7 Colorful" w:uiPriority="52"/>
+    <w:lsdException w:name="List Table 1 Light Accent 1" w:uiPriority="46"/>
+    <w:lsdException w:name="List Table 2 Accent 1" w:uiPriority="47"/>
+    <w:lsdException w:name="List Table 3 Accent 1" w:uiPriority="48"/>
+    <w:lsdException w:name="List Table 4 Accent 1" w:uiPriority="49"/>
+    <w:lsdException w:name="List Table 5 Dark Accent 1" w:uiPriority="50"/>
+    <w:lsdException w:name="List Table 6 Colorful Accent 1" w:uiPriority="51"/>
+    <w:lsdException w:name="List Table 7 Colorful Accent 1" w:uiPriority="52"/>
+    <w:lsdException w:name="List Table 1 Light Accent 2" w:uiPriority="46"/>
+    <w:lsdException w:name="List Table 2 Accent 2" w:uiPriority="47"/>
+    <w:lsdException w:name="List Table 3 Accent 2" w:uiPriority="48"/>
+    <w:lsdException w:name="List Table 4 Accent 2" w:uiPriority="49"/>
+    <w:lsdException w:name="List Table 5 Dark Accent 2" w:uiPriority="50"/>
+    <w:lsdException w:name="List Table 6 Colorful Accent 2" w:uiPriority="51"/>
+    <w:lsdException w:name="List Table 7 Colorful Accent 2" w:uiPriority="52"/>
+    <w:lsdException w:name="List Table 1 Light Accent 3" w:uiPriority="46"/>
+    <w:lsdException w:name="List Table 2 Accent 3" w:uiPriority="47"/>
+    <w:lsdException w:name="List Table 3 Accent 3" w:uiPriority="48"/>
+    <w:lsdException w:name="List Table 4 Accent 3" w:uiPriority="49"/>
+    <w:lsdException w:name="List Table 5 Dark Accent 3" w:uiPriority="50"/>
+    <w:lsdException w:name="List Table 6 Colorful Accent 3" w:uiPriority="51"/>
+    <w:lsdException w:name="List Table 7 Colorful Accent 3" w:uiPriority="52"/>
+    <w:lsdException w:name="List Table 1 Light Accent 4" w:uiPriority="46"/>
+    <w:lsdException w:name="List Table 2 Accent 4" w:uiPriority="47"/>
+    <w:lsdException w:name="List Table 3 Accent 4" w:uiPriority="48"/>
+    <w:lsdException w:name="List Table 4 Accent 4" w:uiPriority="49"/>
+    <w:lsdException w:name="List Table 5 Dark Accent 4" w:uiPriority="50"/>
+    <w:lsdException w:name="List Table 6 Colorful Accent 4" w:uiPriority="51"/>
+    <w:lsdException w:name="List Table 7 Colorful Accent 4" w:uiPriority="52"/>
+    <w:lsdException w:name="List Table 1 Light Accent 5" w:uiPriority="46"/>
+    <w:lsdException w:name="List Table 2 Accent 5" w:uiPriority="47"/>
+    <w:lsdException w:name="List Table 3 Accent 5" w:uiPriority="48"/>
+    <w:lsdException w:name="List Table 4 Accent 5" w:uiPriority="49"/>
+    <w:lsdException w:name="List Table 5 Dark Accent 5" w:uiPriority="50"/>
+    <w:lsdException w:name="List Table 6 Colorful Accent 5" w:uiPriority="51"/>
+    <w:lsdException w:name="List Table 7 Colorful Accent 5" w:uiPriority="52"/>
+    <w:lsdException w:name="List Table 1 Light Accent 6" w:uiPriority="46"/>
+    <w:lsdException w:name="List Table 2 Accent 6" w:uiPriority="47"/>
+    <w:lsdException w:name="List Table 3 Accent 6" w:uiPriority="48"/>
+    <w:lsdException w:name="List Table 4 Accent 6" w:uiPriority="49"/>
+    <w:lsdException w:name="List Table 5 Dark Accent 6" w:uiPriority="50"/>
+    <w:lsdException w:name="List Table 6 Colorful Accent 6" w:uiPriority="51"/>
+    <w:lsdException w:name="List Table 7 Colorful Accent 6" w:uiPriority="52"/>
+    <w:lsdException w:name="Mention" w:semiHidden="1" w:unhideWhenUsed="1"/>
+    <w:lsdException w:name="Smart Hyperlink" w:semiHidden="1" w:unhideWhenUsed="1"/>
+    <w:lsdException w:name="Hashtag" w:semiHidden="1" w:unhideWhenUsed="1"/>
   </w:latentStyles>
   <w:style w:type="paragraph" w:default="1" w:styleId="Normal">
     <w:name w:val="Normal"/>
@@ -3344,7 +3721,7 @@
       <w:szCs w:val="24"/>
     </w:rPr>
   </w:style>
-  <w:style w:type="paragraph" w:styleId="TtulodeTDC">
+  <w:style w:type="paragraph" w:styleId="TtuloTDC">
     <w:name w:val="TOC Heading"/>
     <w:basedOn w:val="Ttulo1"/>
     <w:next w:val="Normal"/>
@@ -3482,8 +3859,8 @@
       </w:tblBorders>
     </w:tblPr>
   </w:style>
-  <w:style w:type="table" w:customStyle="1" w:styleId="GridTable3Accent5">
-    <w:name w:val="Grid Table 3 Accent 5"/>
+  <w:style w:type="table" w:customStyle="1" w:styleId="Tabladecuadrcula3-nfasis51">
+    <w:name w:val="Tabla de cuadrícula 3 - Énfasis 51"/>
     <w:basedOn w:val="Tablanormal"/>
     <w:uiPriority w:val="48"/>
     <w:rsid w:val="00420C8E"/>
@@ -3618,691 +3995,8 @@
       </w:tcPr>
     </w:tblStylePr>
   </w:style>
-  <w:style w:type="table" w:customStyle="1" w:styleId="GridTable2Accent5">
-    <w:name w:val="Grid Table 2 Accent 5"/>
-    <w:basedOn w:val="Tablanormal"/>
-    <w:uiPriority w:val="47"/>
-    <w:rsid w:val="00420C8E"/>
-    <w:pPr>
-      <w:spacing w:after="0" w:line="240" w:lineRule="auto"/>
-    </w:pPr>
-    <w:tblPr>
-      <w:tblStyleRowBandSize w:val="1"/>
-      <w:tblStyleColBandSize w:val="1"/>
-      <w:tblBorders>
-        <w:top w:val="single" w:sz="2" w:space="0" w:color="8EAADB" w:themeColor="accent5" w:themeTint="99"/>
-        <w:bottom w:val="single" w:sz="2" w:space="0" w:color="8EAADB" w:themeColor="accent5" w:themeTint="99"/>
-        <w:insideH w:val="single" w:sz="2" w:space="0" w:color="8EAADB" w:themeColor="accent5" w:themeTint="99"/>
-        <w:insideV w:val="single" w:sz="2" w:space="0" w:color="8EAADB" w:themeColor="accent5" w:themeTint="99"/>
-      </w:tblBorders>
-    </w:tblPr>
-    <w:tblStylePr w:type="firstRow">
-      <w:rPr>
-        <w:b/>
-        <w:bCs/>
-      </w:rPr>
-      <w:tblPr/>
-      <w:tcPr>
-        <w:tcBorders>
-          <w:top w:val="nil"/>
-          <w:bottom w:val="single" w:sz="12" w:space="0" w:color="8EAADB" w:themeColor="accent5" w:themeTint="99"/>
-          <w:insideH w:val="nil"/>
-          <w:insideV w:val="nil"/>
-        </w:tcBorders>
-        <w:shd w:val="clear" w:color="auto" w:fill="FFFFFF" w:themeFill="background1"/>
-      </w:tcPr>
-    </w:tblStylePr>
-    <w:tblStylePr w:type="lastRow">
-      <w:rPr>
-        <w:b/>
-        <w:bCs/>
-      </w:rPr>
-      <w:tblPr/>
-      <w:tcPr>
-        <w:tcBorders>
-          <w:top w:val="double" w:sz="2" w:space="0" w:color="8EAADB" w:themeColor="accent5" w:themeTint="99"/>
-          <w:bottom w:val="nil"/>
-          <w:insideH w:val="nil"/>
-          <w:insideV w:val="nil"/>
-        </w:tcBorders>
-        <w:shd w:val="clear" w:color="auto" w:fill="FFFFFF" w:themeFill="background1"/>
-      </w:tcPr>
-    </w:tblStylePr>
-    <w:tblStylePr w:type="firstCol">
-      <w:rPr>
-        <w:b/>
-        <w:bCs/>
-      </w:rPr>
-    </w:tblStylePr>
-    <w:tblStylePr w:type="lastCol">
-      <w:rPr>
-        <w:b/>
-        <w:bCs/>
-      </w:rPr>
-    </w:tblStylePr>
-    <w:tblStylePr w:type="band1Vert">
-      <w:tblPr/>
-      <w:tcPr>
-        <w:shd w:val="clear" w:color="auto" w:fill="D9E2F3" w:themeFill="accent5" w:themeFillTint="33"/>
-      </w:tcPr>
-    </w:tblStylePr>
-    <w:tblStylePr w:type="band1Horz">
-      <w:tblPr/>
-      <w:tcPr>
-        <w:shd w:val="clear" w:color="auto" w:fill="D9E2F3" w:themeFill="accent5" w:themeFillTint="33"/>
-      </w:tcPr>
-    </w:tblStylePr>
-  </w:style>
-  <w:style w:type="paragraph" w:styleId="Textodeglobo">
-    <w:name w:val="Balloon Text"/>
-    <w:basedOn w:val="Normal"/>
-    <w:link w:val="TextodegloboCar"/>
-    <w:uiPriority w:val="99"/>
-    <w:semiHidden/>
-    <w:unhideWhenUsed/>
-    <w:rsid w:val="00CA20CB"/>
-    <w:pPr>
-      <w:spacing w:after="0" w:line="240" w:lineRule="auto"/>
-    </w:pPr>
-    <w:rPr>
-      <w:rFonts w:ascii="Tahoma" w:hAnsi="Tahoma" w:cs="Tahoma"/>
-      <w:sz w:val="16"/>
-      <w:szCs w:val="16"/>
-    </w:rPr>
-  </w:style>
-  <w:style w:type="character" w:customStyle="1" w:styleId="TextodegloboCar">
-    <w:name w:val="Texto de globo Car"/>
-    <w:basedOn w:val="Fuentedeprrafopredeter"/>
-    <w:link w:val="Textodeglobo"/>
-    <w:uiPriority w:val="99"/>
-    <w:semiHidden/>
-    <w:rsid w:val="00CA20CB"/>
-    <w:rPr>
-      <w:rFonts w:ascii="Tahoma" w:hAnsi="Tahoma" w:cs="Tahoma"/>
-      <w:sz w:val="16"/>
-      <w:szCs w:val="16"/>
-    </w:rPr>
-  </w:style>
-</w:styles>
-</file>
-
-<file path=word/stylesWithEffects.xml><?xml version="1.0" encoding="utf-8"?>
-<w:styles xmlns:wpc="http://schemas.microsoft.com/office/word/2010/wordprocessingCanvas" xmlns:mc="http://schemas.openxmlformats.org/markup-compatibility/2006" xmlns:o="urn:schemas-microsoft-com:office:office" xmlns:r="http://schemas.openxmlformats.org/officeDocument/2006/relationships" xmlns:m="http://schemas.openxmlformats.org/officeDocument/2006/math" xmlns:v="urn:schemas-microsoft-com:vml" xmlns:wp14="http://schemas.microsoft.com/office/word/2010/wordprocessingDrawing" xmlns:wp="http://schemas.openxmlformats.org/drawingml/2006/wordprocessingDrawing" xmlns:w10="urn:schemas-microsoft-com:office:word" xmlns:w="http://schemas.openxmlformats.org/wordprocessingml/2006/main" xmlns:w14="http://schemas.microsoft.com/office/word/2010/wordml" xmlns:wpg="http://schemas.microsoft.com/office/word/2010/wordprocessingGroup" xmlns:wpi="http://schemas.microsoft.com/office/word/2010/wordprocessingInk" xmlns:wne="http://schemas.microsoft.com/office/word/2006/wordml" xmlns:wps="http://schemas.microsoft.com/office/word/2010/wordprocessingShape" mc:Ignorable="w14 wp14">
-  <w:docDefaults>
-    <w:rPrDefault>
-      <w:rPr>
-        <w:rFonts w:asciiTheme="minorHAnsi" w:eastAsiaTheme="minorHAnsi" w:hAnsiTheme="minorHAnsi" w:cstheme="minorBidi"/>
-        <w:sz w:val="22"/>
-        <w:szCs w:val="22"/>
-        <w:lang w:val="es-ES" w:eastAsia="en-US" w:bidi="ar-SA"/>
-      </w:rPr>
-    </w:rPrDefault>
-    <w:pPrDefault>
-      <w:pPr>
-        <w:spacing w:after="160" w:line="259" w:lineRule="auto"/>
-      </w:pPr>
-    </w:pPrDefault>
-  </w:docDefaults>
-  <w:latentStyles w:defLockedState="0" w:defUIPriority="99" w:defSemiHidden="1" w:defUnhideWhenUsed="1" w:defQFormat="0" w:count="267">
-    <w:lsdException w:name="Normal" w:semiHidden="0" w:uiPriority="0" w:unhideWhenUsed="0" w:qFormat="1"/>
-    <w:lsdException w:name="heading 1" w:semiHidden="0" w:uiPriority="9" w:unhideWhenUsed="0" w:qFormat="1"/>
-    <w:lsdException w:name="heading 2" w:uiPriority="9" w:qFormat="1"/>
-    <w:lsdException w:name="heading 3" w:uiPriority="9" w:qFormat="1"/>
-    <w:lsdException w:name="heading 4" w:uiPriority="9" w:qFormat="1"/>
-    <w:lsdException w:name="heading 5" w:uiPriority="9" w:qFormat="1"/>
-    <w:lsdException w:name="heading 6" w:uiPriority="9" w:qFormat="1"/>
-    <w:lsdException w:name="heading 7" w:uiPriority="9" w:qFormat="1"/>
-    <w:lsdException w:name="heading 8" w:uiPriority="9" w:qFormat="1"/>
-    <w:lsdException w:name="heading 9" w:uiPriority="9" w:qFormat="1"/>
-    <w:lsdException w:name="toc 1" w:uiPriority="39"/>
-    <w:lsdException w:name="toc 2" w:uiPriority="39"/>
-    <w:lsdException w:name="toc 3" w:uiPriority="39"/>
-    <w:lsdException w:name="toc 4" w:uiPriority="39"/>
-    <w:lsdException w:name="toc 5" w:uiPriority="39"/>
-    <w:lsdException w:name="toc 6" w:uiPriority="39"/>
-    <w:lsdException w:name="toc 7" w:uiPriority="39"/>
-    <w:lsdException w:name="toc 8" w:uiPriority="39"/>
-    <w:lsdException w:name="toc 9" w:uiPriority="39"/>
-    <w:lsdException w:name="caption" w:uiPriority="35" w:qFormat="1"/>
-    <w:lsdException w:name="Title" w:semiHidden="0" w:uiPriority="10" w:unhideWhenUsed="0" w:qFormat="1"/>
-    <w:lsdException w:name="Default Paragraph Font" w:uiPriority="1"/>
-    <w:lsdException w:name="Subtitle" w:semiHidden="0" w:uiPriority="11" w:unhideWhenUsed="0" w:qFormat="1"/>
-    <w:lsdException w:name="Strong" w:semiHidden="0" w:uiPriority="22" w:unhideWhenUsed="0" w:qFormat="1"/>
-    <w:lsdException w:name="Emphasis" w:semiHidden="0" w:uiPriority="20" w:unhideWhenUsed="0" w:qFormat="1"/>
-    <w:lsdException w:name="Table Grid" w:semiHidden="0" w:uiPriority="39" w:unhideWhenUsed="0"/>
-    <w:lsdException w:name="Placeholder Text" w:unhideWhenUsed="0"/>
-    <w:lsdException w:name="No Spacing" w:semiHidden="0" w:uiPriority="1" w:unhideWhenUsed="0" w:qFormat="1"/>
-    <w:lsdException w:name="Light Shading" w:semiHidden="0" w:uiPriority="60" w:unhideWhenUsed="0"/>
-    <w:lsdException w:name="Light List" w:semiHidden="0" w:uiPriority="61" w:unhideWhenUsed="0"/>
-    <w:lsdException w:name="Light Grid" w:semiHidden="0" w:uiPriority="62" w:unhideWhenUsed="0"/>
-    <w:lsdException w:name="Medium Shading 1" w:semiHidden="0" w:uiPriority="63" w:unhideWhenUsed="0"/>
-    <w:lsdException w:name="Medium Shading 2" w:semiHidden="0" w:uiPriority="64" w:unhideWhenUsed="0"/>
-    <w:lsdException w:name="Medium List 1" w:semiHidden="0" w:uiPriority="65" w:unhideWhenUsed="0"/>
-    <w:lsdException w:name="Medium List 2" w:semiHidden="0" w:uiPriority="66" w:unhideWhenUsed="0"/>
-    <w:lsdException w:name="Medium Grid 1" w:semiHidden="0" w:uiPriority="67" w:unhideWhenUsed="0"/>
-    <w:lsdException w:name="Medium Grid 2" w:semiHidden="0" w:uiPriority="68" w:unhideWhenUsed="0"/>
-    <w:lsdException w:name="Medium Grid 3" w:semiHidden="0" w:uiPriority="69" w:unhideWhenUsed="0"/>
-    <w:lsdException w:name="Dark List" w:semiHidden="0" w:uiPriority="70" w:unhideWhenUsed="0"/>
-    <w:lsdException w:name="Colorful Shading" w:semiHidden="0" w:uiPriority="71" w:unhideWhenUsed="0"/>
-    <w:lsdException w:name="Colorful List" w:semiHidden="0" w:uiPriority="72" w:unhideWhenUsed="0"/>
-    <w:lsdException w:name="Colorful Grid" w:semiHidden="0" w:uiPriority="73" w:unhideWhenUsed="0"/>
-    <w:lsdException w:name="Light Shading Accent 1" w:semiHidden="0" w:uiPriority="60" w:unhideWhenUsed="0"/>
-    <w:lsdException w:name="Light List Accent 1" w:semiHidden="0" w:uiPriority="61" w:unhideWhenUsed="0"/>
-    <w:lsdException w:name="Light Grid Accent 1" w:semiHidden="0" w:uiPriority="62" w:unhideWhenUsed="0"/>
-    <w:lsdException w:name="Medium Shading 1 Accent 1" w:semiHidden="0" w:uiPriority="63" w:unhideWhenUsed="0"/>
-    <w:lsdException w:name="Medium Shading 2 Accent 1" w:semiHidden="0" w:uiPriority="64" w:unhideWhenUsed="0"/>
-    <w:lsdException w:name="Medium List 1 Accent 1" w:semiHidden="0" w:uiPriority="65" w:unhideWhenUsed="0"/>
-    <w:lsdException w:name="Revision" w:unhideWhenUsed="0"/>
-    <w:lsdException w:name="List Paragraph" w:semiHidden="0" w:uiPriority="34" w:unhideWhenUsed="0" w:qFormat="1"/>
-    <w:lsdException w:name="Quote" w:semiHidden="0" w:uiPriority="29" w:unhideWhenUsed="0" w:qFormat="1"/>
-    <w:lsdException w:name="Intense Quote" w:semiHidden="0" w:uiPriority="30" w:unhideWhenUsed="0" w:qFormat="1"/>
-    <w:lsdException w:name="Medium List 2 Accent 1" w:semiHidden="0" w:uiPriority="66" w:unhideWhenUsed="0"/>
-    <w:lsdException w:name="Medium Grid 1 Accent 1" w:semiHidden="0" w:uiPriority="67" w:unhideWhenUsed="0"/>
-    <w:lsdException w:name="Medium Grid 2 Accent 1" w:semiHidden="0" w:uiPriority="68" w:unhideWhenUsed="0"/>
-    <w:lsdException w:name="Medium Grid 3 Accent 1" w:semiHidden="0" w:uiPriority="69" w:unhideWhenUsed="0"/>
-    <w:lsdException w:name="Dark List Accent 1" w:semiHidden="0" w:uiPriority="70" w:unhideWhenUsed="0"/>
-    <w:lsdException w:name="Colorful Shading Accent 1" w:semiHidden="0" w:uiPriority="71" w:unhideWhenUsed="0"/>
-    <w:lsdException w:name="Colorful List Accent 1" w:semiHidden="0" w:uiPriority="72" w:unhideWhenUsed="0"/>
-    <w:lsdException w:name="Colorful Grid Accent 1" w:semiHidden="0" w:uiPriority="73" w:unhideWhenUsed="0"/>
-    <w:lsdException w:name="Light Shading Accent 2" w:semiHidden="0" w:uiPriority="60" w:unhideWhenUsed="0"/>
-    <w:lsdException w:name="Light List Accent 2" w:semiHidden="0" w:uiPriority="61" w:unhideWhenUsed="0"/>
-    <w:lsdException w:name="Light Grid Accent 2" w:semiHidden="0" w:uiPriority="62" w:unhideWhenUsed="0"/>
-    <w:lsdException w:name="Medium Shading 1 Accent 2" w:semiHidden="0" w:uiPriority="63" w:unhideWhenUsed="0"/>
-    <w:lsdException w:name="Medium Shading 2 Accent 2" w:semiHidden="0" w:uiPriority="64" w:unhideWhenUsed="0"/>
-    <w:lsdException w:name="Medium List 1 Accent 2" w:semiHidden="0" w:uiPriority="65" w:unhideWhenUsed="0"/>
-    <w:lsdException w:name="Medium List 2 Accent 2" w:semiHidden="0" w:uiPriority="66" w:unhideWhenUsed="0"/>
-    <w:lsdException w:name="Medium Grid 1 Accent 2" w:semiHidden="0" w:uiPriority="67" w:unhideWhenUsed="0"/>
-    <w:lsdException w:name="Medium Grid 2 Accent 2" w:semiHidden="0" w:uiPriority="68" w:unhideWhenUsed="0"/>
-    <w:lsdException w:name="Medium Grid 3 Accent 2" w:semiHidden="0" w:uiPriority="69" w:unhideWhenUsed="0"/>
-    <w:lsdException w:name="Dark List Accent 2" w:semiHidden="0" w:uiPriority="70" w:unhideWhenUsed="0"/>
-    <w:lsdException w:name="Colorful Shading Accent 2" w:semiHidden="0" w:uiPriority="71" w:unhideWhenUsed="0"/>
-    <w:lsdException w:name="Colorful List Accent 2" w:semiHidden="0" w:uiPriority="72" w:unhideWhenUsed="0"/>
-    <w:lsdException w:name="Colorful Grid Accent 2" w:semiHidden="0" w:uiPriority="73" w:unhideWhenUsed="0"/>
-    <w:lsdException w:name="Light Shading Accent 3" w:semiHidden="0" w:uiPriority="60" w:unhideWhenUsed="0"/>
-    <w:lsdException w:name="Light List Accent 3" w:semiHidden="0" w:uiPriority="61" w:unhideWhenUsed="0"/>
-    <w:lsdException w:name="Light Grid Accent 3" w:semiHidden="0" w:uiPriority="62" w:unhideWhenUsed="0"/>
-    <w:lsdException w:name="Medium Shading 1 Accent 3" w:semiHidden="0" w:uiPriority="63" w:unhideWhenUsed="0"/>
-    <w:lsdException w:name="Medium Shading 2 Accent 3" w:semiHidden="0" w:uiPriority="64" w:unhideWhenUsed="0"/>
-    <w:lsdException w:name="Medium List 1 Accent 3" w:semiHidden="0" w:uiPriority="65" w:unhideWhenUsed="0"/>
-    <w:lsdException w:name="Medium List 2 Accent 3" w:semiHidden="0" w:uiPriority="66" w:unhideWhenUsed="0"/>
-    <w:lsdException w:name="Medium Grid 1 Accent 3" w:semiHidden="0" w:uiPriority="67" w:unhideWhenUsed="0"/>
-    <w:lsdException w:name="Medium Grid 2 Accent 3" w:semiHidden="0" w:uiPriority="68" w:unhideWhenUsed="0"/>
-    <w:lsdException w:name="Medium Grid 3 Accent 3" w:semiHidden="0" w:uiPriority="69" w:unhideWhenUsed="0"/>
-    <w:lsdException w:name="Dark List Accent 3" w:semiHidden="0" w:uiPriority="70" w:unhideWhenUsed="0"/>
-    <w:lsdException w:name="Colorful Shading Accent 3" w:semiHidden="0" w:uiPriority="71" w:unhideWhenUsed="0"/>
-    <w:lsdException w:name="Colorful List Accent 3" w:semiHidden="0" w:uiPriority="72" w:unhideWhenUsed="0"/>
-    <w:lsdException w:name="Colorful Grid Accent 3" w:semiHidden="0" w:uiPriority="73" w:unhideWhenUsed="0"/>
-    <w:lsdException w:name="Light Shading Accent 4" w:semiHidden="0" w:uiPriority="60" w:unhideWhenUsed="0"/>
-    <w:lsdException w:name="Light List Accent 4" w:semiHidden="0" w:uiPriority="61" w:unhideWhenUsed="0"/>
-    <w:lsdException w:name="Light Grid Accent 4" w:semiHidden="0" w:uiPriority="62" w:unhideWhenUsed="0"/>
-    <w:lsdException w:name="Medium Shading 1 Accent 4" w:semiHidden="0" w:uiPriority="63" w:unhideWhenUsed="0"/>
-    <w:lsdException w:name="Medium Shading 2 Accent 4" w:semiHidden="0" w:uiPriority="64" w:unhideWhenUsed="0"/>
-    <w:lsdException w:name="Medium List 1 Accent 4" w:semiHidden="0" w:uiPriority="65" w:unhideWhenUsed="0"/>
-    <w:lsdException w:name="Medium List 2 Accent 4" w:semiHidden="0" w:uiPriority="66" w:unhideWhenUsed="0"/>
-    <w:lsdException w:name="Medium Grid 1 Accent 4" w:semiHidden="0" w:uiPriority="67" w:unhideWhenUsed="0"/>
-    <w:lsdException w:name="Medium Grid 2 Accent 4" w:semiHidden="0" w:uiPriority="68" w:unhideWhenUsed="0"/>
-    <w:lsdException w:name="Medium Grid 3 Accent 4" w:semiHidden="0" w:uiPriority="69" w:unhideWhenUsed="0"/>
-    <w:lsdException w:name="Dark List Accent 4" w:semiHidden="0" w:uiPriority="70" w:unhideWhenUsed="0"/>
-    <w:lsdException w:name="Colorful Shading Accent 4" w:semiHidden="0" w:uiPriority="71" w:unhideWhenUsed="0"/>
-    <w:lsdException w:name="Colorful List Accent 4" w:semiHidden="0" w:uiPriority="72" w:unhideWhenUsed="0"/>
-    <w:lsdException w:name="Colorful Grid Accent 4" w:semiHidden="0" w:uiPriority="73" w:unhideWhenUsed="0"/>
-    <w:lsdException w:name="Light Shading Accent 5" w:semiHidden="0" w:uiPriority="60" w:unhideWhenUsed="0"/>
-    <w:lsdException w:name="Light List Accent 5" w:semiHidden="0" w:uiPriority="61" w:unhideWhenUsed="0"/>
-    <w:lsdException w:name="Light Grid Accent 5" w:semiHidden="0" w:uiPriority="62" w:unhideWhenUsed="0"/>
-    <w:lsdException w:name="Medium Shading 1 Accent 5" w:semiHidden="0" w:uiPriority="63" w:unhideWhenUsed="0"/>
-    <w:lsdException w:name="Medium Shading 2 Accent 5" w:semiHidden="0" w:uiPriority="64" w:unhideWhenUsed="0"/>
-    <w:lsdException w:name="Medium List 1 Accent 5" w:semiHidden="0" w:uiPriority="65" w:unhideWhenUsed="0"/>
-    <w:lsdException w:name="Medium List 2 Accent 5" w:semiHidden="0" w:uiPriority="66" w:unhideWhenUsed="0"/>
-    <w:lsdException w:name="Medium Grid 1 Accent 5" w:semiHidden="0" w:uiPriority="67" w:unhideWhenUsed="0"/>
-    <w:lsdException w:name="Medium Grid 2 Accent 5" w:semiHidden="0" w:uiPriority="68" w:unhideWhenUsed="0"/>
-    <w:lsdException w:name="Medium Grid 3 Accent 5" w:semiHidden="0" w:uiPriority="69" w:unhideWhenUsed="0"/>
-    <w:lsdException w:name="Dark List Accent 5" w:semiHidden="0" w:uiPriority="70" w:unhideWhenUsed="0"/>
-    <w:lsdException w:name="Colorful Shading Accent 5" w:semiHidden="0" w:uiPriority="71" w:unhideWhenUsed="0"/>
-    <w:lsdException w:name="Colorful List Accent 5" w:semiHidden="0" w:uiPriority="72" w:unhideWhenUsed="0"/>
-    <w:lsdException w:name="Colorful Grid Accent 5" w:semiHidden="0" w:uiPriority="73" w:unhideWhenUsed="0"/>
-    <w:lsdException w:name="Light Shading Accent 6" w:semiHidden="0" w:uiPriority="60" w:unhideWhenUsed="0"/>
-    <w:lsdException w:name="Light List Accent 6" w:semiHidden="0" w:uiPriority="61" w:unhideWhenUsed="0"/>
-    <w:lsdException w:name="Light Grid Accent 6" w:semiHidden="0" w:uiPriority="62" w:unhideWhenUsed="0"/>
-    <w:lsdException w:name="Medium Shading 1 Accent 6" w:semiHidden="0" w:uiPriority="63" w:unhideWhenUsed="0"/>
-    <w:lsdException w:name="Medium Shading 2 Accent 6" w:semiHidden="0" w:uiPriority="64" w:unhideWhenUsed="0"/>
-    <w:lsdException w:name="Medium List 1 Accent 6" w:semiHidden="0" w:uiPriority="65" w:unhideWhenUsed="0"/>
-    <w:lsdException w:name="Medium List 2 Accent 6" w:semiHidden="0" w:uiPriority="66" w:unhideWhenUsed="0"/>
-    <w:lsdException w:name="Medium Grid 1 Accent 6" w:semiHidden="0" w:uiPriority="67" w:unhideWhenUsed="0"/>
-    <w:lsdException w:name="Medium Grid 2 Accent 6" w:semiHidden="0" w:uiPriority="68" w:unhideWhenUsed="0"/>
-    <w:lsdException w:name="Medium Grid 3 Accent 6" w:semiHidden="0" w:uiPriority="69" w:unhideWhenUsed="0"/>
-    <w:lsdException w:name="Dark List Accent 6" w:semiHidden="0" w:uiPriority="70" w:unhideWhenUsed="0"/>
-    <w:lsdException w:name="Colorful Shading Accent 6" w:semiHidden="0" w:uiPriority="71" w:unhideWhenUsed="0"/>
-    <w:lsdException w:name="Colorful List Accent 6" w:semiHidden="0" w:uiPriority="72" w:unhideWhenUsed="0"/>
-    <w:lsdException w:name="Colorful Grid Accent 6" w:semiHidden="0" w:uiPriority="73" w:unhideWhenUsed="0"/>
-    <w:lsdException w:name="Subtle Emphasis" w:semiHidden="0" w:uiPriority="19" w:unhideWhenUsed="0" w:qFormat="1"/>
-    <w:lsdException w:name="Intense Emphasis" w:semiHidden="0" w:uiPriority="21" w:unhideWhenUsed="0" w:qFormat="1"/>
-    <w:lsdException w:name="Subtle Reference" w:semiHidden="0" w:uiPriority="31" w:unhideWhenUsed="0" w:qFormat="1"/>
-    <w:lsdException w:name="Intense Reference" w:semiHidden="0" w:uiPriority="32" w:unhideWhenUsed="0" w:qFormat="1"/>
-    <w:lsdException w:name="Book Title" w:semiHidden="0" w:uiPriority="33" w:unhideWhenUsed="0" w:qFormat="1"/>
-    <w:lsdException w:name="Bibliography" w:uiPriority="37"/>
-    <w:lsdException w:name="TOC Heading" w:uiPriority="39" w:qFormat="1"/>
-  </w:latentStyles>
-  <w:style w:type="paragraph" w:default="1" w:styleId="Normal">
-    <w:name w:val="Normal"/>
-    <w:qFormat/>
-    <w:rsid w:val="005703EB"/>
-    <w:pPr>
-      <w:jc w:val="both"/>
-    </w:pPr>
-    <w:rPr>
-      <w:rFonts w:ascii="Arial" w:hAnsi="Arial" w:cs="Arial"/>
-    </w:rPr>
-  </w:style>
-  <w:style w:type="paragraph" w:styleId="Ttulo1">
-    <w:name w:val="heading 1"/>
-    <w:basedOn w:val="Normal"/>
-    <w:next w:val="Normal"/>
-    <w:link w:val="Ttulo1Car"/>
-    <w:uiPriority w:val="9"/>
-    <w:qFormat/>
-    <w:rsid w:val="005703EB"/>
-    <w:pPr>
-      <w:keepNext/>
-      <w:keepLines/>
-      <w:spacing w:before="240" w:after="120"/>
-      <w:outlineLvl w:val="0"/>
-    </w:pPr>
-    <w:rPr>
-      <w:rFonts w:eastAsiaTheme="majorEastAsia"/>
-      <w:b/>
-      <w:color w:val="000000" w:themeColor="text1"/>
-      <w:sz w:val="28"/>
-      <w:szCs w:val="28"/>
-    </w:rPr>
-  </w:style>
-  <w:style w:type="paragraph" w:styleId="Ttulo2">
-    <w:name w:val="heading 2"/>
-    <w:basedOn w:val="Ttulo1"/>
-    <w:next w:val="Normal"/>
-    <w:link w:val="Ttulo2Car"/>
-    <w:uiPriority w:val="9"/>
-    <w:unhideWhenUsed/>
-    <w:qFormat/>
-    <w:rsid w:val="002310AF"/>
-    <w:pPr>
-      <w:outlineLvl w:val="1"/>
-    </w:pPr>
-    <w:rPr>
-      <w:sz w:val="24"/>
-      <w:szCs w:val="24"/>
-    </w:rPr>
-  </w:style>
-  <w:style w:type="paragraph" w:styleId="Ttulo3">
-    <w:name w:val="heading 3"/>
-    <w:basedOn w:val="Ttulo2"/>
-    <w:next w:val="Normal"/>
-    <w:link w:val="Ttulo3Car"/>
-    <w:uiPriority w:val="9"/>
-    <w:unhideWhenUsed/>
-    <w:qFormat/>
-    <w:rsid w:val="002310AF"/>
-    <w:pPr>
-      <w:outlineLvl w:val="2"/>
-    </w:pPr>
-    <w:rPr>
-      <w:b w:val="0"/>
-    </w:rPr>
-  </w:style>
-  <w:style w:type="character" w:default="1" w:styleId="Fuentedeprrafopredeter">
-    <w:name w:val="Default Paragraph Font"/>
-    <w:uiPriority w:val="1"/>
-    <w:semiHidden/>
-    <w:unhideWhenUsed/>
-  </w:style>
-  <w:style w:type="table" w:default="1" w:styleId="Tablanormal">
-    <w:name w:val="Normal Table"/>
-    <w:uiPriority w:val="99"/>
-    <w:semiHidden/>
-    <w:unhideWhenUsed/>
-    <w:tblPr>
-      <w:tblInd w:w="0" w:type="dxa"/>
-      <w:tblCellMar>
-        <w:top w:w="0" w:type="dxa"/>
-        <w:left w:w="108" w:type="dxa"/>
-        <w:bottom w:w="0" w:type="dxa"/>
-        <w:right w:w="108" w:type="dxa"/>
-      </w:tblCellMar>
-    </w:tblPr>
-  </w:style>
-  <w:style w:type="numbering" w:default="1" w:styleId="Sinlista">
-    <w:name w:val="No List"/>
-    <w:uiPriority w:val="99"/>
-    <w:semiHidden/>
-    <w:unhideWhenUsed/>
-  </w:style>
-  <w:style w:type="character" w:customStyle="1" w:styleId="Ttulo1Car">
-    <w:name w:val="Título 1 Car"/>
-    <w:basedOn w:val="Fuentedeprrafopredeter"/>
-    <w:link w:val="Ttulo1"/>
-    <w:uiPriority w:val="9"/>
-    <w:rsid w:val="005703EB"/>
-    <w:rPr>
-      <w:rFonts w:ascii="Arial" w:eastAsiaTheme="majorEastAsia" w:hAnsi="Arial" w:cs="Arial"/>
-      <w:b/>
-      <w:color w:val="000000" w:themeColor="text1"/>
-      <w:sz w:val="28"/>
-      <w:szCs w:val="28"/>
-    </w:rPr>
-  </w:style>
-  <w:style w:type="paragraph" w:styleId="Prrafodelista">
-    <w:name w:val="List Paragraph"/>
-    <w:basedOn w:val="Normal"/>
-    <w:uiPriority w:val="34"/>
-    <w:qFormat/>
-    <w:rsid w:val="002310AF"/>
-    <w:pPr>
-      <w:ind w:left="720"/>
-      <w:contextualSpacing/>
-    </w:pPr>
-  </w:style>
-  <w:style w:type="character" w:customStyle="1" w:styleId="Ttulo2Car">
-    <w:name w:val="Título 2 Car"/>
-    <w:basedOn w:val="Fuentedeprrafopredeter"/>
-    <w:link w:val="Ttulo2"/>
-    <w:uiPriority w:val="9"/>
-    <w:rsid w:val="002310AF"/>
-    <w:rPr>
-      <w:rFonts w:ascii="Arial" w:eastAsiaTheme="majorEastAsia" w:hAnsi="Arial" w:cs="Arial"/>
-      <w:b/>
-      <w:color w:val="000000" w:themeColor="text1"/>
-      <w:sz w:val="24"/>
-      <w:szCs w:val="24"/>
-    </w:rPr>
-  </w:style>
-  <w:style w:type="character" w:customStyle="1" w:styleId="Ttulo3Car">
-    <w:name w:val="Título 3 Car"/>
-    <w:basedOn w:val="Fuentedeprrafopredeter"/>
-    <w:link w:val="Ttulo3"/>
-    <w:uiPriority w:val="9"/>
-    <w:rsid w:val="002310AF"/>
-    <w:rPr>
-      <w:rFonts w:ascii="Arial" w:eastAsiaTheme="majorEastAsia" w:hAnsi="Arial" w:cs="Arial"/>
-      <w:color w:val="000000" w:themeColor="text1"/>
-      <w:sz w:val="24"/>
-      <w:szCs w:val="24"/>
-    </w:rPr>
-  </w:style>
-  <w:style w:type="paragraph" w:styleId="TtulodeTDC">
-    <w:name w:val="TOC Heading"/>
-    <w:basedOn w:val="Ttulo1"/>
-    <w:next w:val="Normal"/>
-    <w:uiPriority w:val="39"/>
-    <w:unhideWhenUsed/>
-    <w:qFormat/>
-    <w:rsid w:val="005703EB"/>
-    <w:pPr>
-      <w:outlineLvl w:val="9"/>
-    </w:pPr>
-    <w:rPr>
-      <w:rFonts w:asciiTheme="majorHAnsi" w:hAnsiTheme="majorHAnsi" w:cstheme="majorBidi"/>
-      <w:b w:val="0"/>
-      <w:color w:val="2E74B5" w:themeColor="accent1" w:themeShade="BF"/>
-      <w:sz w:val="32"/>
-      <w:szCs w:val="32"/>
-      <w:lang w:eastAsia="es-ES"/>
-    </w:rPr>
-  </w:style>
-  <w:style w:type="paragraph" w:styleId="TDC1">
-    <w:name w:val="toc 1"/>
-    <w:basedOn w:val="Normal"/>
-    <w:next w:val="Normal"/>
-    <w:autoRedefine/>
-    <w:uiPriority w:val="39"/>
-    <w:unhideWhenUsed/>
-    <w:rsid w:val="005703EB"/>
-    <w:pPr>
-      <w:spacing w:after="100"/>
-    </w:pPr>
-  </w:style>
-  <w:style w:type="paragraph" w:styleId="TDC2">
-    <w:name w:val="toc 2"/>
-    <w:basedOn w:val="Normal"/>
-    <w:next w:val="Normal"/>
-    <w:autoRedefine/>
-    <w:uiPriority w:val="39"/>
-    <w:unhideWhenUsed/>
-    <w:rsid w:val="005703EB"/>
-    <w:pPr>
-      <w:spacing w:after="100"/>
-      <w:ind w:left="220"/>
-    </w:pPr>
-  </w:style>
-  <w:style w:type="character" w:styleId="Hipervnculo">
-    <w:name w:val="Hyperlink"/>
-    <w:basedOn w:val="Fuentedeprrafopredeter"/>
-    <w:uiPriority w:val="99"/>
-    <w:unhideWhenUsed/>
-    <w:rsid w:val="005703EB"/>
-    <w:rPr>
-      <w:color w:val="0563C1" w:themeColor="hyperlink"/>
-      <w:u w:val="single"/>
-    </w:rPr>
-  </w:style>
-  <w:style w:type="paragraph" w:styleId="Encabezado">
-    <w:name w:val="header"/>
-    <w:basedOn w:val="Normal"/>
-    <w:link w:val="EncabezadoCar"/>
-    <w:uiPriority w:val="99"/>
-    <w:unhideWhenUsed/>
-    <w:rsid w:val="005703EB"/>
-    <w:pPr>
-      <w:tabs>
-        <w:tab w:val="center" w:pos="4252"/>
-        <w:tab w:val="right" w:pos="8504"/>
-      </w:tabs>
-      <w:spacing w:after="0" w:line="240" w:lineRule="auto"/>
-    </w:pPr>
-  </w:style>
-  <w:style w:type="character" w:customStyle="1" w:styleId="EncabezadoCar">
-    <w:name w:val="Encabezado Car"/>
-    <w:basedOn w:val="Fuentedeprrafopredeter"/>
-    <w:link w:val="Encabezado"/>
-    <w:uiPriority w:val="99"/>
-    <w:rsid w:val="005703EB"/>
-    <w:rPr>
-      <w:rFonts w:ascii="Arial" w:hAnsi="Arial" w:cs="Arial"/>
-    </w:rPr>
-  </w:style>
-  <w:style w:type="paragraph" w:styleId="Piedepgina">
-    <w:name w:val="footer"/>
-    <w:basedOn w:val="Normal"/>
-    <w:link w:val="PiedepginaCar"/>
-    <w:uiPriority w:val="99"/>
-    <w:unhideWhenUsed/>
-    <w:rsid w:val="005703EB"/>
-    <w:pPr>
-      <w:tabs>
-        <w:tab w:val="center" w:pos="4252"/>
-        <w:tab w:val="right" w:pos="8504"/>
-      </w:tabs>
-      <w:spacing w:after="0" w:line="240" w:lineRule="auto"/>
-    </w:pPr>
-  </w:style>
-  <w:style w:type="character" w:customStyle="1" w:styleId="PiedepginaCar">
-    <w:name w:val="Pie de página Car"/>
-    <w:basedOn w:val="Fuentedeprrafopredeter"/>
-    <w:link w:val="Piedepgina"/>
-    <w:uiPriority w:val="99"/>
-    <w:rsid w:val="005703EB"/>
-    <w:rPr>
-      <w:rFonts w:ascii="Arial" w:hAnsi="Arial" w:cs="Arial"/>
-    </w:rPr>
-  </w:style>
-  <w:style w:type="paragraph" w:styleId="TDC3">
-    <w:name w:val="toc 3"/>
-    <w:basedOn w:val="Normal"/>
-    <w:next w:val="Normal"/>
-    <w:autoRedefine/>
-    <w:uiPriority w:val="39"/>
-    <w:unhideWhenUsed/>
-    <w:rsid w:val="00C237AF"/>
-    <w:pPr>
-      <w:spacing w:after="100"/>
-      <w:ind w:left="440"/>
-    </w:pPr>
-  </w:style>
-  <w:style w:type="table" w:styleId="Tablaconcuadrcula">
-    <w:name w:val="Table Grid"/>
-    <w:basedOn w:val="Tablanormal"/>
-    <w:uiPriority w:val="39"/>
-    <w:rsid w:val="00550590"/>
-    <w:pPr>
-      <w:spacing w:after="0" w:line="240" w:lineRule="auto"/>
-    </w:pPr>
-    <w:tblPr>
-      <w:tblBorders>
-        <w:top w:val="single" w:sz="4" w:space="0" w:color="auto"/>
-        <w:left w:val="single" w:sz="4" w:space="0" w:color="auto"/>
-        <w:bottom w:val="single" w:sz="4" w:space="0" w:color="auto"/>
-        <w:right w:val="single" w:sz="4" w:space="0" w:color="auto"/>
-        <w:insideH w:val="single" w:sz="4" w:space="0" w:color="auto"/>
-        <w:insideV w:val="single" w:sz="4" w:space="0" w:color="auto"/>
-      </w:tblBorders>
-    </w:tblPr>
-  </w:style>
-  <w:style w:type="table" w:customStyle="1" w:styleId="GridTable3Accent5">
-    <w:name w:val="Grid Table 3 Accent 5"/>
-    <w:basedOn w:val="Tablanormal"/>
-    <w:uiPriority w:val="48"/>
-    <w:rsid w:val="00420C8E"/>
-    <w:pPr>
-      <w:spacing w:after="0" w:line="240" w:lineRule="auto"/>
-    </w:pPr>
-    <w:tblPr>
-      <w:tblStyleRowBandSize w:val="1"/>
-      <w:tblStyleColBandSize w:val="1"/>
-      <w:tblBorders>
-        <w:top w:val="single" w:sz="4" w:space="0" w:color="8EAADB" w:themeColor="accent5" w:themeTint="99"/>
-        <w:left w:val="single" w:sz="4" w:space="0" w:color="8EAADB" w:themeColor="accent5" w:themeTint="99"/>
-        <w:bottom w:val="single" w:sz="4" w:space="0" w:color="8EAADB" w:themeColor="accent5" w:themeTint="99"/>
-        <w:right w:val="single" w:sz="4" w:space="0" w:color="8EAADB" w:themeColor="accent5" w:themeTint="99"/>
-        <w:insideH w:val="single" w:sz="4" w:space="0" w:color="8EAADB" w:themeColor="accent5" w:themeTint="99"/>
-        <w:insideV w:val="single" w:sz="4" w:space="0" w:color="8EAADB" w:themeColor="accent5" w:themeTint="99"/>
-      </w:tblBorders>
-    </w:tblPr>
-    <w:tblStylePr w:type="firstRow">
-      <w:rPr>
-        <w:b/>
-        <w:bCs/>
-      </w:rPr>
-      <w:tblPr/>
-      <w:tcPr>
-        <w:tcBorders>
-          <w:top w:val="nil"/>
-          <w:left w:val="nil"/>
-          <w:right w:val="nil"/>
-          <w:insideH w:val="nil"/>
-          <w:insideV w:val="nil"/>
-        </w:tcBorders>
-        <w:shd w:val="clear" w:color="auto" w:fill="FFFFFF" w:themeFill="background1"/>
-      </w:tcPr>
-    </w:tblStylePr>
-    <w:tblStylePr w:type="lastRow">
-      <w:rPr>
-        <w:b/>
-        <w:bCs/>
-      </w:rPr>
-      <w:tblPr/>
-      <w:tcPr>
-        <w:tcBorders>
-          <w:left w:val="nil"/>
-          <w:bottom w:val="nil"/>
-          <w:right w:val="nil"/>
-          <w:insideH w:val="nil"/>
-          <w:insideV w:val="nil"/>
-        </w:tcBorders>
-        <w:shd w:val="clear" w:color="auto" w:fill="FFFFFF" w:themeFill="background1"/>
-      </w:tcPr>
-    </w:tblStylePr>
-    <w:tblStylePr w:type="firstCol">
-      <w:pPr>
-        <w:jc w:val="right"/>
-      </w:pPr>
-      <w:rPr>
-        <w:i/>
-        <w:iCs/>
-      </w:rPr>
-      <w:tblPr/>
-      <w:tcPr>
-        <w:tcBorders>
-          <w:top w:val="nil"/>
-          <w:left w:val="nil"/>
-          <w:bottom w:val="nil"/>
-          <w:insideH w:val="nil"/>
-          <w:insideV w:val="nil"/>
-        </w:tcBorders>
-        <w:shd w:val="clear" w:color="auto" w:fill="FFFFFF" w:themeFill="background1"/>
-      </w:tcPr>
-    </w:tblStylePr>
-    <w:tblStylePr w:type="lastCol">
-      <w:rPr>
-        <w:i/>
-        <w:iCs/>
-      </w:rPr>
-      <w:tblPr/>
-      <w:tcPr>
-        <w:tcBorders>
-          <w:top w:val="nil"/>
-          <w:bottom w:val="nil"/>
-          <w:right w:val="nil"/>
-          <w:insideH w:val="nil"/>
-          <w:insideV w:val="nil"/>
-        </w:tcBorders>
-        <w:shd w:val="clear" w:color="auto" w:fill="FFFFFF" w:themeFill="background1"/>
-      </w:tcPr>
-    </w:tblStylePr>
-    <w:tblStylePr w:type="band1Vert">
-      <w:tblPr/>
-      <w:tcPr>
-        <w:shd w:val="clear" w:color="auto" w:fill="D9E2F3" w:themeFill="accent5" w:themeFillTint="33"/>
-      </w:tcPr>
-    </w:tblStylePr>
-    <w:tblStylePr w:type="band1Horz">
-      <w:tblPr/>
-      <w:tcPr>
-        <w:shd w:val="clear" w:color="auto" w:fill="D9E2F3" w:themeFill="accent5" w:themeFillTint="33"/>
-      </w:tcPr>
-    </w:tblStylePr>
-    <w:tblStylePr w:type="neCell">
-      <w:tblPr/>
-      <w:tcPr>
-        <w:tcBorders>
-          <w:bottom w:val="single" w:sz="4" w:space="0" w:color="8EAADB" w:themeColor="accent5" w:themeTint="99"/>
-        </w:tcBorders>
-      </w:tcPr>
-    </w:tblStylePr>
-    <w:tblStylePr w:type="nwCell">
-      <w:tblPr/>
-      <w:tcPr>
-        <w:tcBorders>
-          <w:bottom w:val="single" w:sz="4" w:space="0" w:color="8EAADB" w:themeColor="accent5" w:themeTint="99"/>
-        </w:tcBorders>
-      </w:tcPr>
-    </w:tblStylePr>
-    <w:tblStylePr w:type="seCell">
-      <w:tblPr/>
-      <w:tcPr>
-        <w:tcBorders>
-          <w:top w:val="single" w:sz="4" w:space="0" w:color="8EAADB" w:themeColor="accent5" w:themeTint="99"/>
-        </w:tcBorders>
-      </w:tcPr>
-    </w:tblStylePr>
-    <w:tblStylePr w:type="swCell">
-      <w:tblPr/>
-      <w:tcPr>
-        <w:tcBorders>
-          <w:top w:val="single" w:sz="4" w:space="0" w:color="8EAADB" w:themeColor="accent5" w:themeTint="99"/>
-        </w:tcBorders>
-      </w:tcPr>
-    </w:tblStylePr>
-  </w:style>
-  <w:style w:type="table" w:customStyle="1" w:styleId="GridTable2Accent5">
-    <w:name w:val="Grid Table 2 Accent 5"/>
+  <w:style w:type="table" w:customStyle="1" w:styleId="Tabladecuadrcula2-nfasis51">
+    <w:name w:val="Tabla de cuadrícula 2 - Énfasis 51"/>
     <w:basedOn w:val="Tablanormal"/>
     <w:uiPriority w:val="47"/>
     <w:rsid w:val="00420C8E"/>
@@ -4664,7 +4358,7 @@
   <a:extraClrSchemeLst/>
   <a:extLst>
     <a:ext uri="{05A4C25C-085E-4340-85A3-A5531E510DB2}">
-      <thm15:themeFamily xmlns:thm15="http://schemas.microsoft.com/office/thememl/2012/main" xmlns="" name="Office Theme" id="{62F939B6-93AF-4DB8-9C6B-D6C7DFDC589F}" vid="{4A3C46E8-61CC-4603-A589-7422A47A8E4A}"/>
+      <thm15:themeFamily xmlns:thm15="http://schemas.microsoft.com/office/thememl/2012/main" name="Office Theme" id="{62F939B6-93AF-4DB8-9C6B-D6C7DFDC589F}" vid="{4A3C46E8-61CC-4603-A589-7422A47A8E4A}"/>
     </a:ext>
   </a:extLst>
 </a:theme>
@@ -4675,7 +4369,7 @@
 </file>
 
 <file path=customXml/itemProps1.xml><?xml version="1.0" encoding="utf-8"?>
-<ds:datastoreItem xmlns:ds="http://schemas.openxmlformats.org/officeDocument/2006/customXml" ds:itemID="{B0CAB744-D96E-4DF9-8801-C5767557E856}">
+<ds:datastoreItem xmlns:ds="http://schemas.openxmlformats.org/officeDocument/2006/customXml" ds:itemID="{AED6BFE1-E18D-4CF8-BB53-E60307E7126D}">
   <ds:schemaRefs>
     <ds:schemaRef ds:uri="http://schemas.openxmlformats.org/officeDocument/2006/bibliography"/>
   </ds:schemaRefs>

</xml_diff>